<commit_message>
Modified test plan based on feedback
</commit_message>
<xml_diff>
--- a/Documents/Plan de pruebas scrum.docx
+++ b/Documents/Plan de pruebas scrum.docx
@@ -2086,300 +2086,300 @@
     </w:p>
     <w:p>
       <w:pPr>
-        <w:jc w:val="both"/>
-        <w:rPr>
-          <w:rFonts w:ascii="Times New Roman" w:hAnsi="Times New Roman" w:cs="Times New Roman"/>
-          <w:sz w:val="24"/>
-          <w:szCs w:val="24"/>
-        </w:rPr>
-      </w:pPr>
-      <w:r>
-        <w:rPr>
-          <w:rFonts w:ascii="Times New Roman" w:hAnsi="Times New Roman" w:cs="Times New Roman"/>
-          <w:sz w:val="24"/>
-          <w:szCs w:val="24"/>
-        </w:rPr>
-        <w:t xml:space="preserve">En la primera historia de usuario que está relacionado con </w:t>
-      </w:r>
-      <w:r>
-        <w:rPr>
-          <w:rFonts w:ascii="Times New Roman" w:hAnsi="Times New Roman" w:cs="Times New Roman"/>
-          <w:sz w:val="24"/>
-          <w:szCs w:val="24"/>
-        </w:rPr>
-        <w:t>“</w:t>
-      </w:r>
-      <w:r>
-        <w:rPr>
-          <w:rFonts w:ascii="Times New Roman" w:hAnsi="Times New Roman" w:cs="Times New Roman"/>
-          <w:sz w:val="24"/>
-          <w:szCs w:val="24"/>
-        </w:rPr>
-        <w:t>subir imagen</w:t>
-      </w:r>
-      <w:r>
-        <w:rPr>
-          <w:rFonts w:ascii="Times New Roman" w:hAnsi="Times New Roman" w:cs="Times New Roman"/>
-          <w:sz w:val="24"/>
-          <w:szCs w:val="24"/>
-        </w:rPr>
-        <w:t>”</w:t>
-      </w:r>
-      <w:r>
-        <w:rPr>
-          <w:rFonts w:ascii="Times New Roman" w:hAnsi="Times New Roman" w:cs="Times New Roman"/>
-          <w:sz w:val="24"/>
-          <w:szCs w:val="24"/>
-        </w:rPr>
-        <w:t xml:space="preserve"> se cubrirá los criterios de aceptación, tales como: El </w:t>
+        <w:rPr>
+          <w:rFonts w:ascii="Times New Roman" w:eastAsia="Times New Roman" w:hAnsi="Times New Roman" w:cs="Times New Roman"/>
+          <w:sz w:val="24"/>
+          <w:szCs w:val="24"/>
+        </w:rPr>
+      </w:pPr>
+      <w:r>
+        <w:rPr>
+          <w:rFonts w:ascii="Times New Roman" w:eastAsia="Times New Roman" w:hAnsi="Times New Roman" w:cs="Times New Roman"/>
+          <w:sz w:val="24"/>
+          <w:szCs w:val="24"/>
+        </w:rPr>
+        <w:t xml:space="preserve">Revisar todos los </w:t>
       </w:r>
       <w:proofErr w:type="spellStart"/>
       <w:r>
         <w:rPr>
-          <w:rFonts w:ascii="Times New Roman" w:hAnsi="Times New Roman" w:cs="Times New Roman"/>
-          <w:sz w:val="24"/>
-          <w:szCs w:val="24"/>
-        </w:rPr>
-        <w:t>petId</w:t>
+          <w:rFonts w:ascii="Times New Roman" w:eastAsia="Times New Roman" w:hAnsi="Times New Roman" w:cs="Times New Roman"/>
+          <w:sz w:val="24"/>
+          <w:szCs w:val="24"/>
+        </w:rPr>
+        <w:t>request</w:t>
       </w:r>
       <w:proofErr w:type="spellEnd"/>
       <w:r>
         <w:rPr>
-          <w:rFonts w:ascii="Times New Roman" w:hAnsi="Times New Roman" w:cs="Times New Roman"/>
-          <w:sz w:val="24"/>
-          <w:szCs w:val="24"/>
-        </w:rPr>
-        <w:t xml:space="preserve"> sólo debe ser un número entero, Si la petición es correcta se debe mostrar </w:t>
-      </w:r>
-      <w:r>
-        <w:rPr>
-          <w:rFonts w:ascii="Times New Roman" w:hAnsi="Times New Roman" w:cs="Times New Roman"/>
-          <w:sz w:val="24"/>
-          <w:szCs w:val="24"/>
-        </w:rPr>
-        <w:t xml:space="preserve">status </w:t>
+          <w:rFonts w:ascii="Times New Roman" w:eastAsia="Times New Roman" w:hAnsi="Times New Roman" w:cs="Times New Roman"/>
+          <w:sz w:val="24"/>
+          <w:szCs w:val="24"/>
+        </w:rPr>
+        <w:t xml:space="preserve"> de la tienda </w:t>
       </w:r>
       <w:proofErr w:type="spellStart"/>
       <w:r>
         <w:rPr>
-          <w:rFonts w:ascii="Times New Roman" w:hAnsi="Times New Roman" w:cs="Times New Roman"/>
-          <w:sz w:val="24"/>
-          <w:szCs w:val="24"/>
-        </w:rPr>
-        <w:t>code</w:t>
+          <w:rFonts w:ascii="Times New Roman" w:eastAsia="Times New Roman" w:hAnsi="Times New Roman" w:cs="Times New Roman"/>
+          <w:sz w:val="24"/>
+          <w:szCs w:val="24"/>
+        </w:rPr>
+        <w:t>Pet</w:t>
       </w:r>
       <w:proofErr w:type="spellEnd"/>
       <w:r>
         <w:rPr>
-          <w:rFonts w:ascii="Times New Roman" w:hAnsi="Times New Roman" w:cs="Times New Roman"/>
-          <w:sz w:val="24"/>
-          <w:szCs w:val="24"/>
-        </w:rPr>
-        <w:t xml:space="preserve"> 200, si </w:t>
+          <w:rFonts w:ascii="Times New Roman" w:eastAsia="Times New Roman" w:hAnsi="Times New Roman" w:cs="Times New Roman"/>
+          <w:sz w:val="24"/>
+          <w:szCs w:val="24"/>
+        </w:rPr>
+        <w:t xml:space="preserve"> Store basándonos en el </w:t>
       </w:r>
       <w:proofErr w:type="spellStart"/>
       <w:r>
         <w:rPr>
-          <w:rFonts w:ascii="Times New Roman" w:hAnsi="Times New Roman" w:cs="Times New Roman"/>
-          <w:sz w:val="24"/>
-          <w:szCs w:val="24"/>
-        </w:rPr>
-        <w:t>petId</w:t>
+          <w:rFonts w:ascii="Times New Roman" w:eastAsia="Times New Roman" w:hAnsi="Times New Roman" w:cs="Times New Roman"/>
+          <w:sz w:val="24"/>
+          <w:szCs w:val="24"/>
+        </w:rPr>
+        <w:t>happy</w:t>
       </w:r>
       <w:proofErr w:type="spellEnd"/>
       <w:r>
         <w:rPr>
-          <w:rFonts w:ascii="Times New Roman" w:hAnsi="Times New Roman" w:cs="Times New Roman"/>
-          <w:sz w:val="24"/>
-          <w:szCs w:val="24"/>
-        </w:rPr>
-        <w:t xml:space="preserve"> no es </w:t>
-      </w:r>
-      <w:r>
-        <w:rPr>
-          <w:rFonts w:ascii="Times New Roman" w:hAnsi="Times New Roman" w:cs="Times New Roman"/>
-          <w:sz w:val="24"/>
-          <w:szCs w:val="24"/>
-        </w:rPr>
-        <w:t>válido</w:t>
-      </w:r>
-      <w:r>
-        <w:rPr>
-          <w:rFonts w:ascii="Times New Roman" w:hAnsi="Times New Roman" w:cs="Times New Roman"/>
-          <w:sz w:val="24"/>
-          <w:szCs w:val="24"/>
-        </w:rPr>
-        <w:t xml:space="preserve"> se debe </w:t>
-      </w:r>
-      <w:r>
-        <w:rPr>
-          <w:rFonts w:ascii="Times New Roman" w:hAnsi="Times New Roman" w:cs="Times New Roman"/>
-          <w:sz w:val="24"/>
-          <w:szCs w:val="24"/>
-        </w:rPr>
-        <w:t>mostrara</w:t>
-      </w:r>
-      <w:r>
-        <w:rPr>
-          <w:rFonts w:ascii="Times New Roman" w:hAnsi="Times New Roman" w:cs="Times New Roman"/>
-          <w:sz w:val="24"/>
-          <w:szCs w:val="24"/>
-        </w:rPr>
-        <w:t xml:space="preserve"> status </w:t>
+          <w:rFonts w:ascii="Times New Roman" w:eastAsia="Times New Roman" w:hAnsi="Times New Roman" w:cs="Times New Roman"/>
+          <w:sz w:val="24"/>
+          <w:szCs w:val="24"/>
+        </w:rPr>
+        <w:t xml:space="preserve"> </w:t>
       </w:r>
       <w:proofErr w:type="spellStart"/>
       <w:r>
         <w:rPr>
-          <w:rFonts w:ascii="Times New Roman" w:hAnsi="Times New Roman" w:cs="Times New Roman"/>
-          <w:sz w:val="24"/>
-          <w:szCs w:val="24"/>
-        </w:rPr>
-        <w:t>code</w:t>
+          <w:rFonts w:ascii="Times New Roman" w:eastAsia="Times New Roman" w:hAnsi="Times New Roman" w:cs="Times New Roman"/>
+          <w:sz w:val="24"/>
+          <w:szCs w:val="24"/>
+        </w:rPr>
+        <w:t>pass</w:t>
       </w:r>
       <w:proofErr w:type="spellEnd"/>
       <w:r>
         <w:rPr>
-          <w:rFonts w:ascii="Times New Roman" w:hAnsi="Times New Roman" w:cs="Times New Roman"/>
-          <w:sz w:val="24"/>
-          <w:szCs w:val="24"/>
-        </w:rPr>
-        <w:t xml:space="preserve"> 400 </w:t>
+          <w:rFonts w:ascii="Times New Roman" w:eastAsia="Times New Roman" w:hAnsi="Times New Roman" w:cs="Times New Roman"/>
+          <w:sz w:val="24"/>
+          <w:szCs w:val="24"/>
+        </w:rPr>
+        <w:t xml:space="preserve"> cubriendo todos los </w:t>
       </w:r>
       <w:proofErr w:type="spellStart"/>
       <w:r>
         <w:rPr>
-          <w:rFonts w:ascii="Times New Roman" w:hAnsi="Times New Roman" w:cs="Times New Roman"/>
-          <w:sz w:val="24"/>
-          <w:szCs w:val="24"/>
-        </w:rPr>
-        <w:t>Pet</w:t>
+          <w:rFonts w:ascii="Times New Roman" w:eastAsia="Times New Roman" w:hAnsi="Times New Roman" w:cs="Times New Roman"/>
+          <w:sz w:val="24"/>
+          <w:szCs w:val="24"/>
+        </w:rPr>
+        <w:t>swaggers</w:t>
       </w:r>
       <w:proofErr w:type="spellEnd"/>
       <w:r>
         <w:rPr>
-          <w:rFonts w:ascii="Times New Roman" w:hAnsi="Times New Roman" w:cs="Times New Roman"/>
-          <w:sz w:val="24"/>
-          <w:szCs w:val="24"/>
-        </w:rPr>
-        <w:t xml:space="preserve"> </w:t>
+          <w:rFonts w:ascii="Times New Roman" w:eastAsia="Times New Roman" w:hAnsi="Times New Roman" w:cs="Times New Roman"/>
+          <w:sz w:val="24"/>
+          <w:szCs w:val="24"/>
+        </w:rPr>
+        <w:t xml:space="preserve"> solicitados utilizando sus respectivos métodos de HTTP</w:t>
+      </w:r>
+      <w:r>
+        <w:rPr>
+          <w:rFonts w:ascii="Times New Roman" w:eastAsia="Times New Roman" w:hAnsi="Times New Roman" w:cs="Times New Roman"/>
+          <w:sz w:val="24"/>
+          <w:szCs w:val="24"/>
+        </w:rPr>
+        <w:t xml:space="preserve">, ejecutando todos los </w:t>
       </w:r>
       <w:proofErr w:type="spellStart"/>
       <w:r>
         <w:rPr>
-          <w:rFonts w:ascii="Times New Roman" w:hAnsi="Times New Roman" w:cs="Times New Roman"/>
-          <w:sz w:val="24"/>
-          <w:szCs w:val="24"/>
-        </w:rPr>
-        <w:t>not</w:t>
+          <w:rFonts w:ascii="Times New Roman" w:eastAsia="Times New Roman" w:hAnsi="Times New Roman" w:cs="Times New Roman"/>
+          <w:sz w:val="24"/>
+          <w:szCs w:val="24"/>
+        </w:rPr>
+        <w:t>request</w:t>
       </w:r>
       <w:proofErr w:type="spellEnd"/>
       <w:r>
         <w:rPr>
-          <w:rFonts w:ascii="Times New Roman" w:hAnsi="Times New Roman" w:cs="Times New Roman"/>
-          <w:sz w:val="24"/>
-          <w:szCs w:val="24"/>
-        </w:rPr>
-        <w:t xml:space="preserve"> </w:t>
-      </w:r>
-      <w:proofErr w:type="spellStart"/>
-      <w:r>
-        <w:rPr>
-          <w:rFonts w:ascii="Times New Roman" w:hAnsi="Times New Roman" w:cs="Times New Roman"/>
-          <w:sz w:val="24"/>
-          <w:szCs w:val="24"/>
-        </w:rPr>
-        <w:t>found</w:t>
-      </w:r>
-      <w:proofErr w:type="spellEnd"/>
-      <w:r>
-        <w:rPr>
-          <w:rFonts w:ascii="Times New Roman" w:hAnsi="Times New Roman" w:cs="Times New Roman"/>
-          <w:sz w:val="24"/>
-          <w:szCs w:val="24"/>
-        </w:rPr>
-        <w:t xml:space="preserve">, Sí algún valor no es </w:t>
-      </w:r>
-      <w:r>
-        <w:rPr>
-          <w:rFonts w:ascii="Times New Roman" w:hAnsi="Times New Roman" w:cs="Times New Roman"/>
-          <w:sz w:val="24"/>
-          <w:szCs w:val="24"/>
-        </w:rPr>
-        <w:t>válido</w:t>
-      </w:r>
-      <w:r>
-        <w:rPr>
-          <w:rFonts w:ascii="Times New Roman" w:hAnsi="Times New Roman" w:cs="Times New Roman"/>
-          <w:sz w:val="24"/>
-          <w:szCs w:val="24"/>
-        </w:rPr>
-        <w:t xml:space="preserve"> se debe mostrar status </w:t>
-      </w:r>
-      <w:proofErr w:type="spellStart"/>
-      <w:r>
-        <w:rPr>
-          <w:rFonts w:ascii="Times New Roman" w:hAnsi="Times New Roman" w:cs="Times New Roman"/>
-          <w:sz w:val="24"/>
-          <w:szCs w:val="24"/>
-        </w:rPr>
-        <w:t>code</w:t>
-      </w:r>
-      <w:proofErr w:type="spellEnd"/>
-      <w:r>
-        <w:rPr>
-          <w:rFonts w:ascii="Times New Roman" w:hAnsi="Times New Roman" w:cs="Times New Roman"/>
-          <w:sz w:val="24"/>
-          <w:szCs w:val="24"/>
-        </w:rPr>
-        <w:t xml:space="preserve"> 405 </w:t>
-      </w:r>
-      <w:proofErr w:type="spellStart"/>
-      <w:r>
-        <w:rPr>
-          <w:rFonts w:ascii="Times New Roman" w:hAnsi="Times New Roman" w:cs="Times New Roman"/>
-          <w:sz w:val="24"/>
-          <w:szCs w:val="24"/>
-        </w:rPr>
-        <w:t>invalid</w:t>
-      </w:r>
-      <w:proofErr w:type="spellEnd"/>
-      <w:r>
-        <w:rPr>
-          <w:rFonts w:ascii="Times New Roman" w:hAnsi="Times New Roman" w:cs="Times New Roman"/>
-          <w:sz w:val="24"/>
-          <w:szCs w:val="24"/>
-        </w:rPr>
-        <w:t xml:space="preserve"> input.</w:t>
-      </w:r>
-      <w:r>
-        <w:rPr>
-          <w:rFonts w:ascii="Times New Roman" w:hAnsi="Times New Roman" w:cs="Times New Roman"/>
-          <w:sz w:val="24"/>
-          <w:szCs w:val="24"/>
-        </w:rPr>
-        <w:t xml:space="preserve"> </w:t>
-      </w:r>
-      <w:r>
-        <w:rPr>
-          <w:rFonts w:ascii="Times New Roman" w:hAnsi="Times New Roman" w:cs="Times New Roman"/>
-          <w:sz w:val="24"/>
-          <w:szCs w:val="24"/>
-        </w:rPr>
-        <w:t>Utilizaremos el método POST</w:t>
+          <w:rFonts w:ascii="Times New Roman" w:eastAsia="Times New Roman" w:hAnsi="Times New Roman" w:cs="Times New Roman"/>
+          <w:sz w:val="24"/>
+          <w:szCs w:val="24"/>
+        </w:rPr>
+        <w:t>.</w:t>
       </w:r>
     </w:p>
     <w:p>
       <w:pPr>
-        <w:jc w:val="both"/>
-        <w:rPr>
-          <w:rFonts w:ascii="Times New Roman" w:hAnsi="Times New Roman" w:cs="Times New Roman"/>
-          <w:sz w:val="24"/>
-          <w:szCs w:val="24"/>
+        <w:rPr>
+          <w:rFonts w:ascii="Times New Roman" w:hAnsi="Times New Roman" w:cs="Times New Roman"/>
+          <w:sz w:val="32"/>
+          <w:szCs w:val="32"/>
         </w:rPr>
       </w:pPr>
     </w:p>
     <w:p>
       <w:pPr>
+        <w:rPr>
+          <w:rFonts w:ascii="Times New Roman" w:hAnsi="Times New Roman" w:cs="Times New Roman"/>
+          <w:sz w:val="24"/>
+          <w:szCs w:val="24"/>
+        </w:rPr>
+      </w:pPr>
+      <w:r>
+        <w:rPr>
+          <w:rFonts w:ascii="Times New Roman" w:hAnsi="Times New Roman" w:cs="Times New Roman"/>
+          <w:sz w:val="24"/>
+          <w:szCs w:val="24"/>
+        </w:rPr>
+        <w:t>Se realizará pruebas automatizadas puesto que se están utilizando varios método</w:t>
+      </w:r>
+      <w:r>
+        <w:rPr>
+          <w:rFonts w:ascii="Times New Roman" w:hAnsi="Times New Roman" w:cs="Times New Roman"/>
+          <w:sz w:val="24"/>
+          <w:szCs w:val="24"/>
+        </w:rPr>
+        <w:t xml:space="preserve">s. </w:t>
+      </w:r>
+      <w:r>
+        <w:rPr>
+          <w:rFonts w:ascii="Times New Roman" w:hAnsi="Times New Roman" w:cs="Times New Roman"/>
+          <w:sz w:val="24"/>
+          <w:szCs w:val="24"/>
+        </w:rPr>
+        <w:t>Con ello, se realizarán los casos de prueba de acuerdo a los criterios de aceptación que están en las historias de usuario.</w:t>
+      </w:r>
+    </w:p>
+    <w:p>
+      <w:pPr>
+        <w:rPr>
+          <w:rFonts w:ascii="Times New Roman" w:hAnsi="Times New Roman" w:cs="Times New Roman"/>
+          <w:sz w:val="24"/>
+          <w:szCs w:val="24"/>
+        </w:rPr>
+      </w:pPr>
+    </w:p>
+    <w:p>
+      <w:pPr>
+        <w:pStyle w:val="Ttulo2"/>
+        <w:rPr>
+          <w:rFonts w:ascii="Times New Roman" w:hAnsi="Times New Roman" w:cs="Times New Roman"/>
+          <w:sz w:val="36"/>
+          <w:szCs w:val="36"/>
+        </w:rPr>
+      </w:pPr>
+      <w:bookmarkStart w:id="12" w:name="_Toc109312225"/>
+      <w:r>
+        <w:rPr>
+          <w:rFonts w:ascii="Times New Roman" w:hAnsi="Times New Roman" w:cs="Times New Roman"/>
+          <w:sz w:val="36"/>
+          <w:szCs w:val="36"/>
+        </w:rPr>
+        <w:t>Fuera del alcance</w:t>
+      </w:r>
+      <w:bookmarkEnd w:id="12"/>
+    </w:p>
+    <w:p>
+      <w:pPr>
+        <w:rPr>
+          <w:rFonts w:ascii="Times New Roman" w:hAnsi="Times New Roman" w:cs="Times New Roman"/>
+          <w:sz w:val="24"/>
+          <w:szCs w:val="24"/>
+        </w:rPr>
+      </w:pPr>
+    </w:p>
+    <w:p>
+      <w:pPr>
+        <w:rPr>
+          <w:rFonts w:ascii="Times New Roman" w:hAnsi="Times New Roman" w:cs="Times New Roman"/>
+          <w:sz w:val="24"/>
+          <w:szCs w:val="24"/>
+        </w:rPr>
+      </w:pPr>
+      <w:r>
+        <w:rPr>
+          <w:rFonts w:ascii="Times New Roman" w:hAnsi="Times New Roman" w:cs="Times New Roman"/>
+          <w:sz w:val="24"/>
+          <w:szCs w:val="24"/>
+        </w:rPr>
+        <w:t>Pruebas de sistema ya que no se tiene el sistema como tal y con ello no se puede probar la integración del sistema</w:t>
+      </w:r>
+      <w:r>
+        <w:rPr>
+          <w:rFonts w:ascii="Times New Roman" w:hAnsi="Times New Roman" w:cs="Times New Roman"/>
+          <w:sz w:val="24"/>
+          <w:szCs w:val="24"/>
+        </w:rPr>
+        <w:t>, pruebas de integración, de regresión.</w:t>
+      </w:r>
+      <w:r>
+        <w:rPr>
+          <w:rFonts w:ascii="Times New Roman" w:hAnsi="Times New Roman" w:cs="Times New Roman"/>
+          <w:sz w:val="24"/>
+          <w:szCs w:val="24"/>
+        </w:rPr>
+        <w:t xml:space="preserve"> Estará fuera de alcance la gran mayoría de las pruebas ya que estamos en una etapa temprana del proyecto.</w:t>
+      </w:r>
+    </w:p>
+    <w:p>
+      <w:pPr>
+        <w:rPr>
+          <w:rFonts w:ascii="Times New Roman" w:hAnsi="Times New Roman" w:cs="Times New Roman"/>
+          <w:sz w:val="24"/>
+          <w:szCs w:val="24"/>
+        </w:rPr>
+      </w:pPr>
+    </w:p>
+    <w:p>
+      <w:pPr>
+        <w:rPr>
+          <w:rFonts w:ascii="Times New Roman" w:hAnsi="Times New Roman" w:cs="Times New Roman"/>
+          <w:sz w:val="24"/>
+          <w:szCs w:val="24"/>
+        </w:rPr>
+      </w:pPr>
+      <w:r>
+        <w:rPr>
+          <w:rFonts w:ascii="Times New Roman" w:hAnsi="Times New Roman" w:cs="Times New Roman"/>
+          <w:sz w:val="24"/>
+          <w:szCs w:val="24"/>
+        </w:rPr>
+        <w:t>No sabemos por dónde va a pasar el servicio, en qué servidores va a pasar, lo que está fuera del alcance es el recorrido del proyecto por dónde va a pasar.</w:t>
+      </w:r>
+    </w:p>
+    <w:p>
+      <w:pPr>
+        <w:pStyle w:val="Ttulo2"/>
+        <w:rPr>
+          <w:rFonts w:ascii="Times New Roman" w:hAnsi="Times New Roman" w:cs="Times New Roman"/>
+          <w:sz w:val="36"/>
+          <w:szCs w:val="36"/>
+        </w:rPr>
+      </w:pPr>
+      <w:bookmarkStart w:id="13" w:name="_3jdd95yihnw4" w:colFirst="0" w:colLast="0"/>
+      <w:bookmarkStart w:id="14" w:name="_Toc109312226"/>
+      <w:bookmarkEnd w:id="13"/>
+      <w:r>
+        <w:rPr>
+          <w:rFonts w:ascii="Times New Roman" w:hAnsi="Times New Roman" w:cs="Times New Roman"/>
+          <w:sz w:val="36"/>
+          <w:szCs w:val="36"/>
+        </w:rPr>
+        <w:t>Infraestructura y suposiciones</w:t>
+      </w:r>
+      <w:bookmarkEnd w:id="14"/>
+    </w:p>
+    <w:p>
+      <w:pPr>
         <w:jc w:val="both"/>
         <w:rPr>
           <w:rFonts w:ascii="Times New Roman" w:hAnsi="Times New Roman" w:cs="Times New Roman"/>
@@ -2387,37 +2387,57 @@
           <w:szCs w:val="24"/>
         </w:rPr>
       </w:pPr>
-      <w:r>
-        <w:rPr>
-          <w:rFonts w:ascii="Times New Roman" w:hAnsi="Times New Roman" w:cs="Times New Roman"/>
-          <w:sz w:val="24"/>
-          <w:szCs w:val="24"/>
-        </w:rPr>
-        <w:t xml:space="preserve">En la segunda historia de usuario llamado </w:t>
-      </w:r>
-      <w:r>
-        <w:rPr>
-          <w:rFonts w:ascii="Times New Roman" w:hAnsi="Times New Roman" w:cs="Times New Roman"/>
-          <w:sz w:val="24"/>
-          <w:szCs w:val="24"/>
-        </w:rPr>
-        <w:t>“</w:t>
-      </w:r>
-      <w:r>
-        <w:rPr>
-          <w:rFonts w:ascii="Times New Roman" w:hAnsi="Times New Roman" w:cs="Times New Roman"/>
-          <w:sz w:val="24"/>
-          <w:szCs w:val="24"/>
-        </w:rPr>
-        <w:t>Agregar una mascota en la tienda</w:t>
-      </w:r>
-      <w:r>
-        <w:rPr>
-          <w:rFonts w:ascii="Times New Roman" w:hAnsi="Times New Roman" w:cs="Times New Roman"/>
-          <w:sz w:val="24"/>
-          <w:szCs w:val="24"/>
-        </w:rPr>
-        <w:t>”</w:t>
+    </w:p>
+    <w:p>
+      <w:pPr>
+        <w:jc w:val="both"/>
+        <w:rPr>
+          <w:rFonts w:ascii="Times New Roman" w:hAnsi="Times New Roman" w:cs="Times New Roman"/>
+          <w:sz w:val="24"/>
+          <w:szCs w:val="24"/>
+        </w:rPr>
+      </w:pPr>
+      <w:r>
+        <w:rPr>
+          <w:rFonts w:ascii="Times New Roman" w:hAnsi="Times New Roman" w:cs="Times New Roman"/>
+          <w:sz w:val="24"/>
+          <w:szCs w:val="24"/>
+        </w:rPr>
+        <w:t xml:space="preserve">Tenemos que tener acceso al ambiente de pruebas, que es la configuración de todo lo que vamos a implementar en todo el </w:t>
+      </w:r>
+      <w:r>
+        <w:rPr>
+          <w:rFonts w:ascii="Times New Roman" w:hAnsi="Times New Roman" w:cs="Times New Roman"/>
+          <w:sz w:val="24"/>
+          <w:szCs w:val="24"/>
+        </w:rPr>
+        <w:t>proyecto:</w:t>
+      </w:r>
+    </w:p>
+    <w:p>
+      <w:pPr>
+        <w:jc w:val="both"/>
+        <w:rPr>
+          <w:rFonts w:ascii="Times New Roman" w:hAnsi="Times New Roman" w:cs="Times New Roman"/>
+          <w:sz w:val="24"/>
+          <w:szCs w:val="24"/>
+        </w:rPr>
+      </w:pPr>
+      <w:r>
+        <w:rPr>
+          <w:rFonts w:ascii="Times New Roman" w:hAnsi="Times New Roman" w:cs="Times New Roman"/>
+          <w:sz w:val="24"/>
+          <w:szCs w:val="24"/>
+        </w:rPr>
+        <w:t xml:space="preserve">Las herramientas que </w:t>
+      </w:r>
+      <w:r>
+        <w:rPr>
+          <w:rFonts w:ascii="Times New Roman" w:hAnsi="Times New Roman" w:cs="Times New Roman"/>
+          <w:sz w:val="24"/>
+          <w:szCs w:val="24"/>
+        </w:rPr>
+        <w:t>vamos a utilizar</w:t>
       </w:r>
       <w:r>
         <w:rPr>
@@ -2433,15 +2453,15 @@
           <w:sz w:val="24"/>
           <w:szCs w:val="24"/>
         </w:rPr>
-        <w:t>se cubrirá los criterios de aceptación, tales como:</w:t>
-      </w:r>
-      <w:r>
-        <w:rPr>
-          <w:rFonts w:ascii="Times New Roman" w:hAnsi="Times New Roman" w:cs="Times New Roman"/>
-          <w:sz w:val="24"/>
-          <w:szCs w:val="24"/>
-        </w:rPr>
-        <w:t xml:space="preserve"> Al crear una nueva mascota debe arrojar status </w:t>
+        <w:t xml:space="preserve">para ejecutar las pruebas </w:t>
+      </w:r>
+      <w:r>
+        <w:rPr>
+          <w:rFonts w:ascii="Times New Roman" w:hAnsi="Times New Roman" w:cs="Times New Roman"/>
+          <w:sz w:val="24"/>
+          <w:szCs w:val="24"/>
+        </w:rPr>
+        <w:t xml:space="preserve">son: </w:t>
       </w:r>
       <w:proofErr w:type="spellStart"/>
       <w:r>
@@ -2450,7 +2470,7 @@
           <w:sz w:val="24"/>
           <w:szCs w:val="24"/>
         </w:rPr>
-        <w:t>code</w:t>
+        <w:t>Postman</w:t>
       </w:r>
       <w:proofErr w:type="spellEnd"/>
       <w:r>
@@ -2459,7 +2479,7 @@
           <w:sz w:val="24"/>
           <w:szCs w:val="24"/>
         </w:rPr>
-        <w:t xml:space="preserve"> 201 con la información de la mascota, con sus campos obligatorios (</w:t>
+        <w:t xml:space="preserve"> que lo utilizaremos como colecciones de </w:t>
       </w:r>
       <w:proofErr w:type="spellStart"/>
       <w:r>
@@ -2468,7 +2488,7 @@
           <w:sz w:val="24"/>
           <w:szCs w:val="24"/>
         </w:rPr>
-        <w:t>name</w:t>
+        <w:t>APIs</w:t>
       </w:r>
       <w:proofErr w:type="spellEnd"/>
       <w:r>
@@ -2477,7 +2497,7 @@
           <w:sz w:val="24"/>
           <w:szCs w:val="24"/>
         </w:rPr>
-        <w:t xml:space="preserve">, status, </w:t>
+        <w:t xml:space="preserve"> en relación al </w:t>
       </w:r>
       <w:proofErr w:type="spellStart"/>
       <w:r>
@@ -2486,7 +2506,7 @@
           <w:sz w:val="24"/>
           <w:szCs w:val="24"/>
         </w:rPr>
-        <w:t>category</w:t>
+        <w:t>Backend</w:t>
       </w:r>
       <w:proofErr w:type="spellEnd"/>
       <w:r>
@@ -2495,7 +2515,77 @@
           <w:sz w:val="24"/>
           <w:szCs w:val="24"/>
         </w:rPr>
-        <w:t xml:space="preserve"> (id </w:t>
+        <w:t>.</w:t>
+      </w:r>
+    </w:p>
+    <w:p>
+      <w:pPr>
+        <w:jc w:val="both"/>
+        <w:rPr>
+          <w:rFonts w:ascii="Times New Roman" w:hAnsi="Times New Roman" w:cs="Times New Roman"/>
+          <w:sz w:val="24"/>
+          <w:szCs w:val="24"/>
+        </w:rPr>
+      </w:pPr>
+      <w:r>
+        <w:rPr>
+          <w:rFonts w:ascii="Times New Roman" w:hAnsi="Times New Roman" w:cs="Times New Roman"/>
+          <w:sz w:val="24"/>
+          <w:szCs w:val="24"/>
+        </w:rPr>
+        <w:t xml:space="preserve">Con toda esta infraestructura adicionaremos nuestras variables de entorno tales como: </w:t>
+      </w:r>
+      <w:r>
+        <w:rPr>
+          <w:rFonts w:ascii="Times New Roman" w:hAnsi="Times New Roman" w:cs="Times New Roman"/>
+          <w:sz w:val="24"/>
+          <w:szCs w:val="24"/>
+        </w:rPr>
+        <w:t>https:// petstore.swagger.io /v2</w:t>
+      </w:r>
+    </w:p>
+    <w:p>
+      <w:pPr>
+        <w:jc w:val="both"/>
+        <w:rPr>
+          <w:rFonts w:ascii="Times New Roman" w:hAnsi="Times New Roman" w:cs="Times New Roman"/>
+          <w:sz w:val="24"/>
+          <w:szCs w:val="24"/>
+        </w:rPr>
+      </w:pPr>
+      <w:r>
+        <w:rPr>
+          <w:rFonts w:ascii="Times New Roman" w:hAnsi="Times New Roman" w:cs="Times New Roman"/>
+          <w:sz w:val="24"/>
+          <w:szCs w:val="24"/>
+        </w:rPr>
+        <w:t xml:space="preserve">Usar la herramienta Trello, para ir checando las historias de </w:t>
+      </w:r>
+      <w:r>
+        <w:rPr>
+          <w:rFonts w:ascii="Times New Roman" w:hAnsi="Times New Roman" w:cs="Times New Roman"/>
+          <w:sz w:val="24"/>
+          <w:szCs w:val="24"/>
+        </w:rPr>
+        <w:t>usuario, llevando un control y seguimiento de cada Historia de Usuario.</w:t>
+      </w:r>
+    </w:p>
+    <w:p>
+      <w:pPr>
+        <w:jc w:val="both"/>
+        <w:rPr>
+          <w:rFonts w:ascii="Times New Roman" w:hAnsi="Times New Roman" w:cs="Times New Roman"/>
+          <w:sz w:val="24"/>
+          <w:szCs w:val="24"/>
+        </w:rPr>
+      </w:pPr>
+      <w:r>
+        <w:rPr>
+          <w:rFonts w:ascii="Times New Roman" w:hAnsi="Times New Roman" w:cs="Times New Roman"/>
+          <w:sz w:val="24"/>
+          <w:szCs w:val="24"/>
+        </w:rPr>
+        <w:t xml:space="preserve">Usar la herramienta </w:t>
       </w:r>
       <w:proofErr w:type="spellStart"/>
       <w:r>
@@ -2504,70 +2594,16 @@
           <w:sz w:val="24"/>
           <w:szCs w:val="24"/>
         </w:rPr>
-        <w:t>name</w:t>
+        <w:t>postman</w:t>
       </w:r>
       <w:proofErr w:type="spellEnd"/>
-      <w:proofErr w:type="gramStart"/>
-      <w:r>
-        <w:rPr>
-          <w:rFonts w:ascii="Times New Roman" w:hAnsi="Times New Roman" w:cs="Times New Roman"/>
-          <w:sz w:val="24"/>
-          <w:szCs w:val="24"/>
-        </w:rPr>
-        <w:t>) )</w:t>
-      </w:r>
-      <w:proofErr w:type="gramEnd"/>
-      <w:r>
-        <w:rPr>
-          <w:rFonts w:ascii="Times New Roman" w:hAnsi="Times New Roman" w:cs="Times New Roman"/>
-          <w:sz w:val="24"/>
-          <w:szCs w:val="24"/>
-        </w:rPr>
-        <w:t xml:space="preserve">, Si algún campo es inválido el status </w:t>
-      </w:r>
-      <w:proofErr w:type="spellStart"/>
-      <w:r>
-        <w:rPr>
-          <w:rFonts w:ascii="Times New Roman" w:hAnsi="Times New Roman" w:cs="Times New Roman"/>
-          <w:sz w:val="24"/>
-          <w:szCs w:val="24"/>
-        </w:rPr>
-        <w:t>code</w:t>
-      </w:r>
-      <w:proofErr w:type="spellEnd"/>
-      <w:r>
-        <w:rPr>
-          <w:rFonts w:ascii="Times New Roman" w:hAnsi="Times New Roman" w:cs="Times New Roman"/>
-          <w:sz w:val="24"/>
-          <w:szCs w:val="24"/>
-        </w:rPr>
-        <w:t xml:space="preserve"> debe ser 405 </w:t>
-      </w:r>
-      <w:proofErr w:type="spellStart"/>
-      <w:r>
-        <w:rPr>
-          <w:rFonts w:ascii="Times New Roman" w:hAnsi="Times New Roman" w:cs="Times New Roman"/>
-          <w:sz w:val="24"/>
-          <w:szCs w:val="24"/>
-        </w:rPr>
-        <w:t>invalid</w:t>
-      </w:r>
-      <w:proofErr w:type="spellEnd"/>
-      <w:r>
-        <w:rPr>
-          <w:rFonts w:ascii="Times New Roman" w:hAnsi="Times New Roman" w:cs="Times New Roman"/>
-          <w:sz w:val="24"/>
-          <w:szCs w:val="24"/>
-        </w:rPr>
-        <w:t xml:space="preserve"> input. </w:t>
-      </w:r>
-      <w:r>
-        <w:rPr>
-          <w:rFonts w:ascii="Times New Roman" w:hAnsi="Times New Roman" w:cs="Times New Roman"/>
-          <w:sz w:val="24"/>
-          <w:szCs w:val="24"/>
-        </w:rPr>
-        <w:t>Utilizaremos el método POST</w:t>
+      <w:r>
+        <w:rPr>
+          <w:rFonts w:ascii="Times New Roman" w:hAnsi="Times New Roman" w:cs="Times New Roman"/>
+          <w:sz w:val="24"/>
+          <w:szCs w:val="24"/>
+        </w:rPr>
+        <w:t xml:space="preserve"> para ejecutar los reques de acuerdo a la API.</w:t>
       </w:r>
     </w:p>
     <w:p/>
@@ -2586,7 +2622,15 @@
           <w:sz w:val="24"/>
           <w:szCs w:val="24"/>
         </w:rPr>
-        <w:t xml:space="preserve">En la tercera historia de usuario llamado “Actualizar información de una mascota” se cubrirá los criterios de aceptación, tales como: El </w:t>
+        <w:t>Ambiente de Q.A</w:t>
+      </w:r>
+      <w:r>
+        <w:rPr>
+          <w:rFonts w:ascii="Times New Roman" w:hAnsi="Times New Roman" w:cs="Times New Roman"/>
+          <w:sz w:val="24"/>
+          <w:szCs w:val="24"/>
+        </w:rPr>
+        <w:t xml:space="preserve"> se encargará de hacer los casos de pruebas y el documento de plan de pruebas. Los </w:t>
       </w:r>
       <w:proofErr w:type="spellStart"/>
       <w:r>
@@ -2595,7 +2639,7 @@
           <w:sz w:val="24"/>
           <w:szCs w:val="24"/>
         </w:rPr>
-        <w:t>petId</w:t>
+        <w:t>testers</w:t>
       </w:r>
       <w:proofErr w:type="spellEnd"/>
       <w:r>
@@ -2604,293 +2648,7 @@
           <w:sz w:val="24"/>
           <w:szCs w:val="24"/>
         </w:rPr>
-        <w:t xml:space="preserve"> solo debe ser un número entero, Si la petición es correcta se debe mostrar status </w:t>
-      </w:r>
-      <w:proofErr w:type="spellStart"/>
-      <w:r>
-        <w:rPr>
-          <w:rFonts w:ascii="Times New Roman" w:hAnsi="Times New Roman" w:cs="Times New Roman"/>
-          <w:sz w:val="24"/>
-          <w:szCs w:val="24"/>
-        </w:rPr>
-        <w:t>code</w:t>
-      </w:r>
-      <w:proofErr w:type="spellEnd"/>
-      <w:r>
-        <w:rPr>
-          <w:rFonts w:ascii="Times New Roman" w:hAnsi="Times New Roman" w:cs="Times New Roman"/>
-          <w:sz w:val="24"/>
-          <w:szCs w:val="24"/>
-        </w:rPr>
-        <w:t xml:space="preserve"> 200 con la información de la mascota actualizada, Sí </w:t>
-      </w:r>
-      <w:proofErr w:type="spellStart"/>
-      <w:r>
-        <w:rPr>
-          <w:rFonts w:ascii="Times New Roman" w:hAnsi="Times New Roman" w:cs="Times New Roman"/>
-          <w:sz w:val="24"/>
-          <w:szCs w:val="24"/>
-        </w:rPr>
-        <w:t>petId</w:t>
-      </w:r>
-      <w:proofErr w:type="spellEnd"/>
-      <w:r>
-        <w:rPr>
-          <w:rFonts w:ascii="Times New Roman" w:hAnsi="Times New Roman" w:cs="Times New Roman"/>
-          <w:sz w:val="24"/>
-          <w:szCs w:val="24"/>
-        </w:rPr>
-        <w:t xml:space="preserve"> no es válido se debe mostrar status </w:t>
-      </w:r>
-      <w:proofErr w:type="spellStart"/>
-      <w:r>
-        <w:rPr>
-          <w:rFonts w:ascii="Times New Roman" w:hAnsi="Times New Roman" w:cs="Times New Roman"/>
-          <w:sz w:val="24"/>
-          <w:szCs w:val="24"/>
-        </w:rPr>
-        <w:t>code</w:t>
-      </w:r>
-      <w:proofErr w:type="spellEnd"/>
-      <w:r>
-        <w:rPr>
-          <w:rFonts w:ascii="Times New Roman" w:hAnsi="Times New Roman" w:cs="Times New Roman"/>
-          <w:sz w:val="24"/>
-          <w:szCs w:val="24"/>
-        </w:rPr>
-        <w:t xml:space="preserve"> 400 </w:t>
-      </w:r>
-      <w:proofErr w:type="spellStart"/>
-      <w:r>
-        <w:rPr>
-          <w:rFonts w:ascii="Times New Roman" w:hAnsi="Times New Roman" w:cs="Times New Roman"/>
-          <w:sz w:val="24"/>
-          <w:szCs w:val="24"/>
-        </w:rPr>
-        <w:t>Pet</w:t>
-      </w:r>
-      <w:proofErr w:type="spellEnd"/>
-      <w:r>
-        <w:rPr>
-          <w:rFonts w:ascii="Times New Roman" w:hAnsi="Times New Roman" w:cs="Times New Roman"/>
-          <w:sz w:val="24"/>
-          <w:szCs w:val="24"/>
-        </w:rPr>
-        <w:t xml:space="preserve"> </w:t>
-      </w:r>
-      <w:proofErr w:type="spellStart"/>
-      <w:r>
-        <w:rPr>
-          <w:rFonts w:ascii="Times New Roman" w:hAnsi="Times New Roman" w:cs="Times New Roman"/>
-          <w:sz w:val="24"/>
-          <w:szCs w:val="24"/>
-        </w:rPr>
-        <w:t>not</w:t>
-      </w:r>
-      <w:proofErr w:type="spellEnd"/>
-      <w:r>
-        <w:rPr>
-          <w:rFonts w:ascii="Times New Roman" w:hAnsi="Times New Roman" w:cs="Times New Roman"/>
-          <w:sz w:val="24"/>
-          <w:szCs w:val="24"/>
-        </w:rPr>
-        <w:t xml:space="preserve"> </w:t>
-      </w:r>
-      <w:proofErr w:type="spellStart"/>
-      <w:r>
-        <w:rPr>
-          <w:rFonts w:ascii="Times New Roman" w:hAnsi="Times New Roman" w:cs="Times New Roman"/>
-          <w:sz w:val="24"/>
-          <w:szCs w:val="24"/>
-        </w:rPr>
-        <w:t>found</w:t>
-      </w:r>
-      <w:proofErr w:type="spellEnd"/>
-      <w:r>
-        <w:rPr>
-          <w:rFonts w:ascii="Times New Roman" w:hAnsi="Times New Roman" w:cs="Times New Roman"/>
-          <w:sz w:val="24"/>
-          <w:szCs w:val="24"/>
-        </w:rPr>
-        <w:t xml:space="preserve">, Si algún valor no es válido se debe mostrar status </w:t>
-      </w:r>
-      <w:proofErr w:type="spellStart"/>
-      <w:r>
-        <w:rPr>
-          <w:rFonts w:ascii="Times New Roman" w:hAnsi="Times New Roman" w:cs="Times New Roman"/>
-          <w:sz w:val="24"/>
-          <w:szCs w:val="24"/>
-        </w:rPr>
-        <w:t>code</w:t>
-      </w:r>
-      <w:proofErr w:type="spellEnd"/>
-      <w:r>
-        <w:rPr>
-          <w:rFonts w:ascii="Times New Roman" w:hAnsi="Times New Roman" w:cs="Times New Roman"/>
-          <w:sz w:val="24"/>
-          <w:szCs w:val="24"/>
-        </w:rPr>
-        <w:t xml:space="preserve"> 405 </w:t>
-      </w:r>
-      <w:proofErr w:type="spellStart"/>
-      <w:r>
-        <w:rPr>
-          <w:rFonts w:ascii="Times New Roman" w:hAnsi="Times New Roman" w:cs="Times New Roman"/>
-          <w:sz w:val="24"/>
-          <w:szCs w:val="24"/>
-        </w:rPr>
-        <w:t>invalid</w:t>
-      </w:r>
-      <w:proofErr w:type="spellEnd"/>
-      <w:r>
-        <w:rPr>
-          <w:rFonts w:ascii="Times New Roman" w:hAnsi="Times New Roman" w:cs="Times New Roman"/>
-          <w:sz w:val="24"/>
-          <w:szCs w:val="24"/>
-        </w:rPr>
-        <w:t xml:space="preserve"> input</w:t>
-      </w:r>
-      <w:r>
-        <w:rPr>
-          <w:rFonts w:ascii="Times New Roman" w:hAnsi="Times New Roman" w:cs="Times New Roman"/>
-          <w:sz w:val="24"/>
-          <w:szCs w:val="24"/>
-        </w:rPr>
-        <w:t xml:space="preserve">, con sus campos obligatorios (id, </w:t>
-      </w:r>
-      <w:proofErr w:type="spellStart"/>
-      <w:r>
-        <w:rPr>
-          <w:rFonts w:ascii="Times New Roman" w:hAnsi="Times New Roman" w:cs="Times New Roman"/>
-          <w:sz w:val="24"/>
-          <w:szCs w:val="24"/>
-        </w:rPr>
-        <w:t>category</w:t>
-      </w:r>
-      <w:proofErr w:type="spellEnd"/>
-      <w:r>
-        <w:rPr>
-          <w:rFonts w:ascii="Times New Roman" w:hAnsi="Times New Roman" w:cs="Times New Roman"/>
-          <w:sz w:val="24"/>
-          <w:szCs w:val="24"/>
-        </w:rPr>
-        <w:t xml:space="preserve">, </w:t>
-      </w:r>
-      <w:proofErr w:type="spellStart"/>
-      <w:r>
-        <w:rPr>
-          <w:rFonts w:ascii="Times New Roman" w:hAnsi="Times New Roman" w:cs="Times New Roman"/>
-          <w:sz w:val="24"/>
-          <w:szCs w:val="24"/>
-        </w:rPr>
-        <w:t>in_ategory</w:t>
-      </w:r>
-      <w:proofErr w:type="spellEnd"/>
-      <w:r>
-        <w:rPr>
-          <w:rFonts w:ascii="Times New Roman" w:hAnsi="Times New Roman" w:cs="Times New Roman"/>
-          <w:sz w:val="24"/>
-          <w:szCs w:val="24"/>
-        </w:rPr>
-        <w:t xml:space="preserve">, </w:t>
-      </w:r>
-      <w:proofErr w:type="spellStart"/>
-      <w:r>
-        <w:rPr>
-          <w:rFonts w:ascii="Times New Roman" w:hAnsi="Times New Roman" w:cs="Times New Roman"/>
-          <w:sz w:val="24"/>
-          <w:szCs w:val="24"/>
-        </w:rPr>
-        <w:t>name_category</w:t>
-      </w:r>
-      <w:proofErr w:type="spellEnd"/>
-      <w:r>
-        <w:rPr>
-          <w:rFonts w:ascii="Times New Roman" w:hAnsi="Times New Roman" w:cs="Times New Roman"/>
-          <w:sz w:val="24"/>
-          <w:szCs w:val="24"/>
-        </w:rPr>
-        <w:t xml:space="preserve">, </w:t>
-      </w:r>
-      <w:proofErr w:type="spellStart"/>
-      <w:r>
-        <w:rPr>
-          <w:rFonts w:ascii="Times New Roman" w:hAnsi="Times New Roman" w:cs="Times New Roman"/>
-          <w:sz w:val="24"/>
-          <w:szCs w:val="24"/>
-        </w:rPr>
-        <w:t>name_mascota</w:t>
-      </w:r>
-      <w:proofErr w:type="spellEnd"/>
-      <w:r>
-        <w:rPr>
-          <w:rFonts w:ascii="Times New Roman" w:hAnsi="Times New Roman" w:cs="Times New Roman"/>
-          <w:sz w:val="24"/>
-          <w:szCs w:val="24"/>
-        </w:rPr>
-        <w:t xml:space="preserve">, </w:t>
-      </w:r>
-      <w:proofErr w:type="spellStart"/>
-      <w:r>
-        <w:rPr>
-          <w:rFonts w:ascii="Times New Roman" w:hAnsi="Times New Roman" w:cs="Times New Roman"/>
-          <w:sz w:val="24"/>
-          <w:szCs w:val="24"/>
-        </w:rPr>
-        <w:t>photoURL</w:t>
-      </w:r>
-      <w:proofErr w:type="spellEnd"/>
-      <w:r>
-        <w:rPr>
-          <w:rFonts w:ascii="Times New Roman" w:hAnsi="Times New Roman" w:cs="Times New Roman"/>
-          <w:sz w:val="24"/>
-          <w:szCs w:val="24"/>
-        </w:rPr>
-        <w:t xml:space="preserve">, </w:t>
-      </w:r>
-      <w:proofErr w:type="spellStart"/>
-      <w:r>
-        <w:rPr>
-          <w:rFonts w:ascii="Times New Roman" w:hAnsi="Times New Roman" w:cs="Times New Roman"/>
-          <w:sz w:val="24"/>
-          <w:szCs w:val="24"/>
-        </w:rPr>
-        <w:t>id_tag</w:t>
-      </w:r>
-      <w:proofErr w:type="spellEnd"/>
-      <w:r>
-        <w:rPr>
-          <w:rFonts w:ascii="Times New Roman" w:hAnsi="Times New Roman" w:cs="Times New Roman"/>
-          <w:sz w:val="24"/>
-          <w:szCs w:val="24"/>
-        </w:rPr>
-        <w:t xml:space="preserve">, </w:t>
-      </w:r>
-      <w:proofErr w:type="spellStart"/>
-      <w:r>
-        <w:rPr>
-          <w:rFonts w:ascii="Times New Roman" w:hAnsi="Times New Roman" w:cs="Times New Roman"/>
-          <w:sz w:val="24"/>
-          <w:szCs w:val="24"/>
-        </w:rPr>
-        <w:t>name_tag</w:t>
-      </w:r>
-      <w:proofErr w:type="spellEnd"/>
-      <w:r>
-        <w:rPr>
-          <w:rFonts w:ascii="Times New Roman" w:hAnsi="Times New Roman" w:cs="Times New Roman"/>
-          <w:sz w:val="24"/>
-          <w:szCs w:val="24"/>
-        </w:rPr>
-        <w:t>, status)</w:t>
-      </w:r>
-      <w:r>
-        <w:rPr>
-          <w:rFonts w:ascii="Times New Roman" w:hAnsi="Times New Roman" w:cs="Times New Roman"/>
-          <w:sz w:val="24"/>
-          <w:szCs w:val="24"/>
-        </w:rPr>
-        <w:t xml:space="preserve"> Utilizaremos el método PUT.</w:t>
+        <w:t xml:space="preserve"> tendrán en cuenta las H.U, caso de prueba para hacer las pruebas en etapas más avanzadas del proyecto.</w:t>
       </w:r>
     </w:p>
     <w:p>
@@ -2918,176 +2676,20 @@
           <w:sz w:val="24"/>
           <w:szCs w:val="24"/>
         </w:rPr>
-        <w:t>En la cuarta historia de usuario “</w:t>
-      </w:r>
-      <w:r>
-        <w:rPr>
-          <w:rFonts w:ascii="Times New Roman" w:hAnsi="Times New Roman" w:cs="Times New Roman"/>
-          <w:sz w:val="24"/>
-          <w:szCs w:val="24"/>
-        </w:rPr>
-        <w:t>Actualizar una mascota en la tienda con datos de formulario</w:t>
-      </w:r>
-      <w:r>
-        <w:rPr>
-          <w:rFonts w:ascii="Times New Roman" w:hAnsi="Times New Roman" w:cs="Times New Roman"/>
-          <w:sz w:val="24"/>
-          <w:szCs w:val="24"/>
-        </w:rPr>
-        <w:t xml:space="preserve">” </w:t>
-      </w:r>
-      <w:r>
-        <w:rPr>
-          <w:rFonts w:ascii="Times New Roman" w:hAnsi="Times New Roman" w:cs="Times New Roman"/>
-          <w:sz w:val="24"/>
-          <w:szCs w:val="24"/>
-        </w:rPr>
-        <w:t>se cubrirá los criterios de aceptación, tales como:</w:t>
-      </w:r>
-      <w:r>
-        <w:rPr>
-          <w:rFonts w:ascii="Times New Roman" w:hAnsi="Times New Roman" w:cs="Times New Roman"/>
-          <w:sz w:val="24"/>
-          <w:szCs w:val="24"/>
-        </w:rPr>
-        <w:t xml:space="preserve"> El </w:t>
-      </w:r>
-      <w:proofErr w:type="spellStart"/>
-      <w:r>
-        <w:rPr>
-          <w:rFonts w:ascii="Times New Roman" w:hAnsi="Times New Roman" w:cs="Times New Roman"/>
-          <w:sz w:val="24"/>
-          <w:szCs w:val="24"/>
-        </w:rPr>
-        <w:t>petId</w:t>
-      </w:r>
-      <w:proofErr w:type="spellEnd"/>
-      <w:r>
-        <w:rPr>
-          <w:rFonts w:ascii="Times New Roman" w:hAnsi="Times New Roman" w:cs="Times New Roman"/>
-          <w:sz w:val="24"/>
-          <w:szCs w:val="24"/>
-        </w:rPr>
-        <w:t xml:space="preserve"> solo debe ser un número entero, Sí la petición es correcta se debe mostrar status </w:t>
-      </w:r>
-      <w:proofErr w:type="spellStart"/>
-      <w:r>
-        <w:rPr>
-          <w:rFonts w:ascii="Times New Roman" w:hAnsi="Times New Roman" w:cs="Times New Roman"/>
-          <w:sz w:val="24"/>
-          <w:szCs w:val="24"/>
-        </w:rPr>
-        <w:t>code</w:t>
-      </w:r>
-      <w:proofErr w:type="spellEnd"/>
-      <w:r>
-        <w:rPr>
-          <w:rFonts w:ascii="Times New Roman" w:hAnsi="Times New Roman" w:cs="Times New Roman"/>
-          <w:sz w:val="24"/>
-          <w:szCs w:val="24"/>
-        </w:rPr>
-        <w:t xml:space="preserve"> 200 con la información de la mascota actualizada, Si </w:t>
-      </w:r>
-      <w:proofErr w:type="spellStart"/>
-      <w:r>
-        <w:rPr>
-          <w:rFonts w:ascii="Times New Roman" w:hAnsi="Times New Roman" w:cs="Times New Roman"/>
-          <w:sz w:val="24"/>
-          <w:szCs w:val="24"/>
-        </w:rPr>
-        <w:t>petId</w:t>
-      </w:r>
-      <w:proofErr w:type="spellEnd"/>
-      <w:r>
-        <w:rPr>
-          <w:rFonts w:ascii="Times New Roman" w:hAnsi="Times New Roman" w:cs="Times New Roman"/>
-          <w:sz w:val="24"/>
-          <w:szCs w:val="24"/>
-        </w:rPr>
-        <w:t xml:space="preserve"> no es válido se debe mostrar status </w:t>
-      </w:r>
-      <w:proofErr w:type="spellStart"/>
-      <w:r>
-        <w:rPr>
-          <w:rFonts w:ascii="Times New Roman" w:hAnsi="Times New Roman" w:cs="Times New Roman"/>
-          <w:sz w:val="24"/>
-          <w:szCs w:val="24"/>
-        </w:rPr>
-        <w:t>code</w:t>
-      </w:r>
-      <w:proofErr w:type="spellEnd"/>
-      <w:r>
-        <w:rPr>
-          <w:rFonts w:ascii="Times New Roman" w:hAnsi="Times New Roman" w:cs="Times New Roman"/>
-          <w:sz w:val="24"/>
-          <w:szCs w:val="24"/>
-        </w:rPr>
-        <w:t xml:space="preserve"> 405 </w:t>
-      </w:r>
-      <w:proofErr w:type="spellStart"/>
-      <w:r>
-        <w:rPr>
-          <w:rFonts w:ascii="Times New Roman" w:hAnsi="Times New Roman" w:cs="Times New Roman"/>
-          <w:sz w:val="24"/>
-          <w:szCs w:val="24"/>
-        </w:rPr>
-        <w:t>invalid</w:t>
-      </w:r>
-      <w:proofErr w:type="spellEnd"/>
-      <w:r>
-        <w:rPr>
-          <w:rFonts w:ascii="Times New Roman" w:hAnsi="Times New Roman" w:cs="Times New Roman"/>
-          <w:sz w:val="24"/>
-          <w:szCs w:val="24"/>
-        </w:rPr>
-        <w:t xml:space="preserve"> input. Llenando los campos: </w:t>
-      </w:r>
-      <w:proofErr w:type="spellStart"/>
-      <w:r>
-        <w:rPr>
-          <w:rFonts w:ascii="Times New Roman" w:hAnsi="Times New Roman" w:cs="Times New Roman"/>
-          <w:sz w:val="24"/>
-          <w:szCs w:val="24"/>
-        </w:rPr>
-        <w:t>petId</w:t>
-      </w:r>
-      <w:proofErr w:type="spellEnd"/>
-      <w:r>
-        <w:rPr>
-          <w:rFonts w:ascii="Times New Roman" w:hAnsi="Times New Roman" w:cs="Times New Roman"/>
-          <w:sz w:val="24"/>
-          <w:szCs w:val="24"/>
-        </w:rPr>
-        <w:t>, mane y status.</w:t>
-      </w:r>
-      <w:r>
-        <w:rPr>
-          <w:rFonts w:ascii="Times New Roman" w:hAnsi="Times New Roman" w:cs="Times New Roman"/>
-          <w:sz w:val="24"/>
-          <w:szCs w:val="24"/>
-        </w:rPr>
-        <w:t xml:space="preserve"> </w:t>
-      </w:r>
-      <w:r>
-        <w:rPr>
-          <w:rFonts w:ascii="Times New Roman" w:hAnsi="Times New Roman" w:cs="Times New Roman"/>
-          <w:sz w:val="24"/>
-          <w:szCs w:val="24"/>
-        </w:rPr>
-        <w:t>Utilizaremos el método POST</w:t>
-      </w:r>
-      <w:r>
-        <w:rPr>
-          <w:rFonts w:ascii="Times New Roman" w:hAnsi="Times New Roman" w:cs="Times New Roman"/>
-          <w:sz w:val="24"/>
-          <w:szCs w:val="24"/>
-        </w:rPr>
-        <w:t>.</w:t>
+        <w:lastRenderedPageBreak/>
+        <w:t>Hablando de los desarrolladores legamos a suponer q</w:t>
+      </w:r>
+      <w:r>
+        <w:rPr>
+          <w:rFonts w:ascii="Times New Roman" w:hAnsi="Times New Roman" w:cs="Times New Roman"/>
+          <w:sz w:val="24"/>
+          <w:szCs w:val="24"/>
+        </w:rPr>
+        <w:t>ue las pruebas unitarias deben ser probadas y que cubran el 98% del código, esto debe estar correctamente hecho para poder avanzar en las pruebas.</w:t>
       </w:r>
     </w:p>
     <w:p>
       <w:pPr>
-        <w:jc w:val="both"/>
         <w:rPr>
           <w:rFonts w:ascii="Times New Roman" w:hAnsi="Times New Roman" w:cs="Times New Roman"/>
           <w:sz w:val="24"/>
@@ -3097,333 +2699,23 @@
     </w:p>
     <w:p>
       <w:pPr>
-        <w:jc w:val="both"/>
-        <w:rPr>
-          <w:rFonts w:ascii="Times New Roman" w:hAnsi="Times New Roman" w:cs="Times New Roman"/>
-          <w:sz w:val="24"/>
-          <w:szCs w:val="24"/>
-        </w:rPr>
-      </w:pPr>
-      <w:r>
-        <w:rPr>
-          <w:rFonts w:ascii="Times New Roman" w:hAnsi="Times New Roman" w:cs="Times New Roman"/>
-          <w:sz w:val="24"/>
-          <w:szCs w:val="24"/>
-        </w:rPr>
-        <w:t>En la historia d</w:t>
-      </w:r>
-      <w:r>
-        <w:rPr>
-          <w:rFonts w:ascii="Times New Roman" w:hAnsi="Times New Roman" w:cs="Times New Roman"/>
-          <w:sz w:val="24"/>
-          <w:szCs w:val="24"/>
-        </w:rPr>
-        <w:t xml:space="preserve">e </w:t>
-      </w:r>
-      <w:r>
-        <w:rPr>
-          <w:rFonts w:ascii="Times New Roman" w:hAnsi="Times New Roman" w:cs="Times New Roman"/>
-          <w:sz w:val="24"/>
-          <w:szCs w:val="24"/>
-        </w:rPr>
-        <w:t>usuari</w:t>
-      </w:r>
-      <w:r>
-        <w:rPr>
-          <w:rFonts w:ascii="Times New Roman" w:hAnsi="Times New Roman" w:cs="Times New Roman"/>
-          <w:sz w:val="24"/>
-          <w:szCs w:val="24"/>
-        </w:rPr>
-        <w:t>o</w:t>
-      </w:r>
-      <w:r>
-        <w:rPr>
-          <w:rFonts w:ascii="Times New Roman" w:hAnsi="Times New Roman" w:cs="Times New Roman"/>
-          <w:sz w:val="24"/>
-          <w:szCs w:val="24"/>
-        </w:rPr>
-        <w:t xml:space="preserve"> cuatro y cinco que trata sobre “Filtrar mascotas por status” y “Filtrar mascotas por ID” respectivamente, se cubrirá los criterios de aceptación, tales como: Se debe buscar el status (</w:t>
-      </w:r>
-      <w:proofErr w:type="spellStart"/>
-      <w:r>
-        <w:rPr>
-          <w:rFonts w:ascii="Times New Roman" w:hAnsi="Times New Roman" w:cs="Times New Roman"/>
-          <w:sz w:val="24"/>
-          <w:szCs w:val="24"/>
-        </w:rPr>
-        <w:t>available</w:t>
-      </w:r>
-      <w:proofErr w:type="spellEnd"/>
-      <w:r>
-        <w:rPr>
-          <w:rFonts w:ascii="Times New Roman" w:hAnsi="Times New Roman" w:cs="Times New Roman"/>
-          <w:sz w:val="24"/>
-          <w:szCs w:val="24"/>
-        </w:rPr>
-        <w:t xml:space="preserve">, </w:t>
-      </w:r>
-      <w:proofErr w:type="spellStart"/>
-      <w:r>
-        <w:rPr>
-          <w:rFonts w:ascii="Times New Roman" w:hAnsi="Times New Roman" w:cs="Times New Roman"/>
-          <w:sz w:val="24"/>
-          <w:szCs w:val="24"/>
-        </w:rPr>
-        <w:t>pending</w:t>
-      </w:r>
-      <w:proofErr w:type="spellEnd"/>
-      <w:r>
-        <w:rPr>
-          <w:rFonts w:ascii="Times New Roman" w:hAnsi="Times New Roman" w:cs="Times New Roman"/>
-          <w:sz w:val="24"/>
-          <w:szCs w:val="24"/>
-        </w:rPr>
-        <w:t xml:space="preserve">, </w:t>
-      </w:r>
-      <w:proofErr w:type="spellStart"/>
-      <w:r>
-        <w:rPr>
-          <w:rFonts w:ascii="Times New Roman" w:hAnsi="Times New Roman" w:cs="Times New Roman"/>
-          <w:sz w:val="24"/>
-          <w:szCs w:val="24"/>
-        </w:rPr>
-        <w:t>sold</w:t>
-      </w:r>
-      <w:proofErr w:type="spellEnd"/>
-      <w:r>
-        <w:rPr>
-          <w:rFonts w:ascii="Times New Roman" w:hAnsi="Times New Roman" w:cs="Times New Roman"/>
-          <w:sz w:val="24"/>
-          <w:szCs w:val="24"/>
-        </w:rPr>
-        <w:t xml:space="preserve">), Sí el estado es incorrecto se debe mostrar status </w:t>
-      </w:r>
-      <w:proofErr w:type="spellStart"/>
-      <w:r>
-        <w:rPr>
-          <w:rFonts w:ascii="Times New Roman" w:hAnsi="Times New Roman" w:cs="Times New Roman"/>
-          <w:sz w:val="24"/>
-          <w:szCs w:val="24"/>
-        </w:rPr>
-        <w:t>code</w:t>
-      </w:r>
-      <w:proofErr w:type="spellEnd"/>
-      <w:r>
-        <w:rPr>
-          <w:rFonts w:ascii="Times New Roman" w:hAnsi="Times New Roman" w:cs="Times New Roman"/>
-          <w:sz w:val="24"/>
-          <w:szCs w:val="24"/>
-        </w:rPr>
-        <w:t xml:space="preserve"> 400 </w:t>
-      </w:r>
-      <w:proofErr w:type="spellStart"/>
-      <w:r>
-        <w:rPr>
-          <w:rFonts w:ascii="Times New Roman" w:hAnsi="Times New Roman" w:cs="Times New Roman"/>
-          <w:sz w:val="24"/>
-          <w:szCs w:val="24"/>
-        </w:rPr>
-        <w:t>invalid</w:t>
-      </w:r>
-      <w:proofErr w:type="spellEnd"/>
-      <w:r>
-        <w:rPr>
-          <w:rFonts w:ascii="Times New Roman" w:hAnsi="Times New Roman" w:cs="Times New Roman"/>
-          <w:sz w:val="24"/>
-          <w:szCs w:val="24"/>
-        </w:rPr>
-        <w:t xml:space="preserve"> status </w:t>
-      </w:r>
-      <w:proofErr w:type="spellStart"/>
-      <w:r>
-        <w:rPr>
-          <w:rFonts w:ascii="Times New Roman" w:hAnsi="Times New Roman" w:cs="Times New Roman"/>
-          <w:sz w:val="24"/>
-          <w:szCs w:val="24"/>
-        </w:rPr>
-        <w:t>value</w:t>
-      </w:r>
-      <w:proofErr w:type="spellEnd"/>
-      <w:r>
-        <w:rPr>
-          <w:rFonts w:ascii="Times New Roman" w:hAnsi="Times New Roman" w:cs="Times New Roman"/>
-          <w:sz w:val="24"/>
-          <w:szCs w:val="24"/>
-        </w:rPr>
-        <w:t>.</w:t>
-      </w:r>
-      <w:r>
-        <w:rPr>
-          <w:rFonts w:ascii="Times New Roman" w:hAnsi="Times New Roman" w:cs="Times New Roman"/>
-          <w:sz w:val="24"/>
-          <w:szCs w:val="24"/>
-        </w:rPr>
-        <w:t xml:space="preserve"> Si la petición es correcta se debe mostrar status </w:t>
-      </w:r>
-      <w:proofErr w:type="spellStart"/>
-      <w:r>
-        <w:rPr>
-          <w:rFonts w:ascii="Times New Roman" w:hAnsi="Times New Roman" w:cs="Times New Roman"/>
-          <w:sz w:val="24"/>
-          <w:szCs w:val="24"/>
-        </w:rPr>
-        <w:t>code</w:t>
-      </w:r>
-      <w:proofErr w:type="spellEnd"/>
-      <w:r>
-        <w:rPr>
-          <w:rFonts w:ascii="Times New Roman" w:hAnsi="Times New Roman" w:cs="Times New Roman"/>
-          <w:sz w:val="24"/>
-          <w:szCs w:val="24"/>
-        </w:rPr>
-        <w:t xml:space="preserve"> 200 con un listado de las mascotas que coinciden con el estado. En la otra H.U queda tal que: El </w:t>
-      </w:r>
-      <w:proofErr w:type="spellStart"/>
-      <w:r>
-        <w:rPr>
-          <w:rFonts w:ascii="Times New Roman" w:hAnsi="Times New Roman" w:cs="Times New Roman"/>
-          <w:sz w:val="24"/>
-          <w:szCs w:val="24"/>
-        </w:rPr>
-        <w:t>petId</w:t>
-      </w:r>
-      <w:proofErr w:type="spellEnd"/>
-      <w:r>
-        <w:rPr>
-          <w:rFonts w:ascii="Times New Roman" w:hAnsi="Times New Roman" w:cs="Times New Roman"/>
-          <w:sz w:val="24"/>
-          <w:szCs w:val="24"/>
-        </w:rPr>
-        <w:t xml:space="preserve"> solo debe ser un número entero, Si la petición es correcta se debe mostrar status </w:t>
-      </w:r>
-      <w:proofErr w:type="spellStart"/>
-      <w:r>
-        <w:rPr>
-          <w:rFonts w:ascii="Times New Roman" w:hAnsi="Times New Roman" w:cs="Times New Roman"/>
-          <w:sz w:val="24"/>
-          <w:szCs w:val="24"/>
-        </w:rPr>
-        <w:t>code</w:t>
-      </w:r>
-      <w:proofErr w:type="spellEnd"/>
-      <w:r>
-        <w:rPr>
-          <w:rFonts w:ascii="Times New Roman" w:hAnsi="Times New Roman" w:cs="Times New Roman"/>
-          <w:sz w:val="24"/>
-          <w:szCs w:val="24"/>
-        </w:rPr>
-        <w:t xml:space="preserve"> 200 con la mascota buscada, Si </w:t>
-      </w:r>
-      <w:proofErr w:type="spellStart"/>
-      <w:r>
-        <w:rPr>
-          <w:rFonts w:ascii="Times New Roman" w:hAnsi="Times New Roman" w:cs="Times New Roman"/>
-          <w:sz w:val="24"/>
-          <w:szCs w:val="24"/>
-        </w:rPr>
-        <w:t>petId</w:t>
-      </w:r>
-      <w:proofErr w:type="spellEnd"/>
-      <w:r>
-        <w:rPr>
-          <w:rFonts w:ascii="Times New Roman" w:hAnsi="Times New Roman" w:cs="Times New Roman"/>
-          <w:sz w:val="24"/>
-          <w:szCs w:val="24"/>
-        </w:rPr>
-        <w:t xml:space="preserve"> no es </w:t>
-      </w:r>
-      <w:r>
-        <w:rPr>
-          <w:rFonts w:ascii="Times New Roman" w:hAnsi="Times New Roman" w:cs="Times New Roman"/>
-          <w:sz w:val="24"/>
-          <w:szCs w:val="24"/>
-        </w:rPr>
-        <w:t>válido</w:t>
-      </w:r>
-      <w:r>
-        <w:rPr>
-          <w:rFonts w:ascii="Times New Roman" w:hAnsi="Times New Roman" w:cs="Times New Roman"/>
-          <w:sz w:val="24"/>
-          <w:szCs w:val="24"/>
-        </w:rPr>
-        <w:t xml:space="preserve"> se debe mostrar status </w:t>
-      </w:r>
-      <w:proofErr w:type="spellStart"/>
-      <w:r>
-        <w:rPr>
-          <w:rFonts w:ascii="Times New Roman" w:hAnsi="Times New Roman" w:cs="Times New Roman"/>
-          <w:sz w:val="24"/>
-          <w:szCs w:val="24"/>
-        </w:rPr>
-        <w:t>code</w:t>
-      </w:r>
-      <w:proofErr w:type="spellEnd"/>
-      <w:r>
-        <w:rPr>
-          <w:rFonts w:ascii="Times New Roman" w:hAnsi="Times New Roman" w:cs="Times New Roman"/>
-          <w:sz w:val="24"/>
-          <w:szCs w:val="24"/>
-        </w:rPr>
-        <w:t xml:space="preserve"> 400 </w:t>
-      </w:r>
-      <w:proofErr w:type="spellStart"/>
-      <w:r>
-        <w:rPr>
-          <w:rFonts w:ascii="Times New Roman" w:hAnsi="Times New Roman" w:cs="Times New Roman"/>
-          <w:sz w:val="24"/>
-          <w:szCs w:val="24"/>
-        </w:rPr>
-        <w:t>Pet</w:t>
-      </w:r>
-      <w:proofErr w:type="spellEnd"/>
-      <w:r>
-        <w:rPr>
-          <w:rFonts w:ascii="Times New Roman" w:hAnsi="Times New Roman" w:cs="Times New Roman"/>
-          <w:sz w:val="24"/>
-          <w:szCs w:val="24"/>
-        </w:rPr>
-        <w:t xml:space="preserve"> </w:t>
-      </w:r>
-      <w:proofErr w:type="spellStart"/>
-      <w:r>
-        <w:rPr>
-          <w:rFonts w:ascii="Times New Roman" w:hAnsi="Times New Roman" w:cs="Times New Roman"/>
-          <w:sz w:val="24"/>
-          <w:szCs w:val="24"/>
-        </w:rPr>
-        <w:t>not</w:t>
-      </w:r>
-      <w:proofErr w:type="spellEnd"/>
-      <w:r>
-        <w:rPr>
-          <w:rFonts w:ascii="Times New Roman" w:hAnsi="Times New Roman" w:cs="Times New Roman"/>
-          <w:sz w:val="24"/>
-          <w:szCs w:val="24"/>
-        </w:rPr>
-        <w:t xml:space="preserve"> </w:t>
-      </w:r>
-      <w:proofErr w:type="spellStart"/>
-      <w:r>
-        <w:rPr>
-          <w:rFonts w:ascii="Times New Roman" w:hAnsi="Times New Roman" w:cs="Times New Roman"/>
-          <w:sz w:val="24"/>
-          <w:szCs w:val="24"/>
-        </w:rPr>
-        <w:t>found</w:t>
-      </w:r>
-      <w:proofErr w:type="spellEnd"/>
-      <w:r>
-        <w:rPr>
-          <w:rFonts w:ascii="Times New Roman" w:hAnsi="Times New Roman" w:cs="Times New Roman"/>
-          <w:sz w:val="24"/>
-          <w:szCs w:val="24"/>
-        </w:rPr>
-        <w:t>. En ambos casos se utilizará el método GET.</w:t>
+        <w:rPr>
+          <w:rFonts w:ascii="Times New Roman" w:hAnsi="Times New Roman" w:cs="Times New Roman"/>
+          <w:sz w:val="24"/>
+          <w:szCs w:val="24"/>
+        </w:rPr>
+      </w:pPr>
+      <w:r>
+        <w:rPr>
+          <w:rFonts w:ascii="Times New Roman" w:hAnsi="Times New Roman" w:cs="Times New Roman"/>
+          <w:sz w:val="24"/>
+          <w:szCs w:val="24"/>
+        </w:rPr>
+        <w:t>Otras personas del equipo de Q.A se encargará de las pruebas de performance, mantenibilidad, los atributos de calidad, entre otros.</w:t>
       </w:r>
     </w:p>
     <w:p>
       <w:pPr>
-        <w:jc w:val="both"/>
         <w:rPr>
           <w:rFonts w:ascii="Times New Roman" w:hAnsi="Times New Roman" w:cs="Times New Roman"/>
           <w:sz w:val="24"/>
@@ -3433,819 +2725,12 @@
     </w:p>
     <w:p>
       <w:pPr>
-        <w:jc w:val="both"/>
-        <w:rPr>
-          <w:rFonts w:ascii="Times New Roman" w:hAnsi="Times New Roman" w:cs="Times New Roman"/>
-          <w:sz w:val="24"/>
-          <w:szCs w:val="24"/>
-        </w:rPr>
-      </w:pPr>
-      <w:r>
-        <w:rPr>
-          <w:rFonts w:ascii="Times New Roman" w:hAnsi="Times New Roman" w:cs="Times New Roman"/>
-          <w:sz w:val="24"/>
-          <w:szCs w:val="24"/>
-        </w:rPr>
-        <w:t>En la H.U “Eliminar una mascota”</w:t>
-      </w:r>
-      <w:r>
-        <w:rPr>
-          <w:rFonts w:ascii="Times New Roman" w:hAnsi="Times New Roman" w:cs="Times New Roman"/>
-          <w:sz w:val="24"/>
-          <w:szCs w:val="24"/>
-        </w:rPr>
-        <w:t xml:space="preserve"> </w:t>
-      </w:r>
-      <w:r>
-        <w:rPr>
-          <w:rFonts w:ascii="Times New Roman" w:hAnsi="Times New Roman" w:cs="Times New Roman"/>
-          <w:sz w:val="24"/>
-          <w:szCs w:val="24"/>
-        </w:rPr>
-        <w:t>se cubrirá los criterios de aceptación, tales como:</w:t>
-      </w:r>
-      <w:r>
-        <w:rPr>
-          <w:rFonts w:ascii="Times New Roman" w:hAnsi="Times New Roman" w:cs="Times New Roman"/>
-          <w:sz w:val="24"/>
-          <w:szCs w:val="24"/>
-        </w:rPr>
-        <w:t xml:space="preserve"> </w:t>
-      </w:r>
-      <w:r>
-        <w:rPr>
-          <w:rFonts w:ascii="Times New Roman" w:hAnsi="Times New Roman" w:cs="Times New Roman"/>
-          <w:sz w:val="24"/>
-          <w:szCs w:val="24"/>
-        </w:rPr>
-        <w:t xml:space="preserve">El </w:t>
-      </w:r>
-      <w:proofErr w:type="spellStart"/>
-      <w:r>
-        <w:rPr>
-          <w:rFonts w:ascii="Times New Roman" w:hAnsi="Times New Roman" w:cs="Times New Roman"/>
-          <w:sz w:val="24"/>
-          <w:szCs w:val="24"/>
-        </w:rPr>
-        <w:t>petId</w:t>
-      </w:r>
-      <w:proofErr w:type="spellEnd"/>
-      <w:r>
-        <w:rPr>
-          <w:rFonts w:ascii="Times New Roman" w:hAnsi="Times New Roman" w:cs="Times New Roman"/>
-          <w:sz w:val="24"/>
-          <w:szCs w:val="24"/>
-        </w:rPr>
-        <w:t xml:space="preserve"> solo debe ser un número entero</w:t>
-      </w:r>
-      <w:r>
-        <w:rPr>
-          <w:rFonts w:ascii="Times New Roman" w:hAnsi="Times New Roman" w:cs="Times New Roman"/>
-          <w:sz w:val="24"/>
-          <w:szCs w:val="24"/>
-        </w:rPr>
-        <w:t xml:space="preserve">, </w:t>
-      </w:r>
-      <w:r>
-        <w:rPr>
-          <w:rFonts w:ascii="Times New Roman" w:hAnsi="Times New Roman" w:cs="Times New Roman"/>
-          <w:sz w:val="24"/>
-          <w:szCs w:val="24"/>
-        </w:rPr>
-        <w:t xml:space="preserve">Si la petición es correcta se debe mostrar status </w:t>
-      </w:r>
-      <w:proofErr w:type="spellStart"/>
-      <w:r>
-        <w:rPr>
-          <w:rFonts w:ascii="Times New Roman" w:hAnsi="Times New Roman" w:cs="Times New Roman"/>
-          <w:sz w:val="24"/>
-          <w:szCs w:val="24"/>
-        </w:rPr>
-        <w:t>code</w:t>
-      </w:r>
-      <w:proofErr w:type="spellEnd"/>
-      <w:r>
-        <w:rPr>
-          <w:rFonts w:ascii="Times New Roman" w:hAnsi="Times New Roman" w:cs="Times New Roman"/>
-          <w:sz w:val="24"/>
-          <w:szCs w:val="24"/>
-        </w:rPr>
-        <w:t xml:space="preserve"> 200 eliminando la mascota</w:t>
-      </w:r>
-      <w:r>
-        <w:rPr>
-          <w:rFonts w:ascii="Times New Roman" w:hAnsi="Times New Roman" w:cs="Times New Roman"/>
-          <w:sz w:val="24"/>
-          <w:szCs w:val="24"/>
-        </w:rPr>
-        <w:t xml:space="preserve">, </w:t>
-      </w:r>
-      <w:r>
-        <w:rPr>
-          <w:rFonts w:ascii="Times New Roman" w:hAnsi="Times New Roman" w:cs="Times New Roman"/>
-          <w:sz w:val="24"/>
-          <w:szCs w:val="24"/>
-        </w:rPr>
-        <w:t xml:space="preserve">Si </w:t>
-      </w:r>
-      <w:proofErr w:type="spellStart"/>
-      <w:r>
-        <w:rPr>
-          <w:rFonts w:ascii="Times New Roman" w:hAnsi="Times New Roman" w:cs="Times New Roman"/>
-          <w:sz w:val="24"/>
-          <w:szCs w:val="24"/>
-        </w:rPr>
-        <w:t>petId</w:t>
-      </w:r>
-      <w:proofErr w:type="spellEnd"/>
-      <w:r>
-        <w:rPr>
-          <w:rFonts w:ascii="Times New Roman" w:hAnsi="Times New Roman" w:cs="Times New Roman"/>
-          <w:sz w:val="24"/>
-          <w:szCs w:val="24"/>
-        </w:rPr>
-        <w:t xml:space="preserve"> no es válido se debe mostrar status </w:t>
-      </w:r>
-      <w:proofErr w:type="spellStart"/>
-      <w:r>
-        <w:rPr>
-          <w:rFonts w:ascii="Times New Roman" w:hAnsi="Times New Roman" w:cs="Times New Roman"/>
-          <w:sz w:val="24"/>
-          <w:szCs w:val="24"/>
-        </w:rPr>
-        <w:t>code</w:t>
-      </w:r>
-      <w:proofErr w:type="spellEnd"/>
-      <w:r>
-        <w:rPr>
-          <w:rFonts w:ascii="Times New Roman" w:hAnsi="Times New Roman" w:cs="Times New Roman"/>
-          <w:sz w:val="24"/>
-          <w:szCs w:val="24"/>
-        </w:rPr>
-        <w:t xml:space="preserve"> 400 </w:t>
-      </w:r>
-      <w:proofErr w:type="spellStart"/>
-      <w:r>
-        <w:rPr>
-          <w:rFonts w:ascii="Times New Roman" w:hAnsi="Times New Roman" w:cs="Times New Roman"/>
-          <w:sz w:val="24"/>
-          <w:szCs w:val="24"/>
-        </w:rPr>
-        <w:t>Pet</w:t>
-      </w:r>
-      <w:proofErr w:type="spellEnd"/>
-      <w:r>
-        <w:rPr>
-          <w:rFonts w:ascii="Times New Roman" w:hAnsi="Times New Roman" w:cs="Times New Roman"/>
-          <w:sz w:val="24"/>
-          <w:szCs w:val="24"/>
-        </w:rPr>
-        <w:t xml:space="preserve"> </w:t>
-      </w:r>
-      <w:proofErr w:type="spellStart"/>
-      <w:r>
-        <w:rPr>
-          <w:rFonts w:ascii="Times New Roman" w:hAnsi="Times New Roman" w:cs="Times New Roman"/>
-          <w:sz w:val="24"/>
-          <w:szCs w:val="24"/>
-        </w:rPr>
-        <w:t>not</w:t>
-      </w:r>
-      <w:proofErr w:type="spellEnd"/>
-      <w:r>
-        <w:rPr>
-          <w:rFonts w:ascii="Times New Roman" w:hAnsi="Times New Roman" w:cs="Times New Roman"/>
-          <w:sz w:val="24"/>
-          <w:szCs w:val="24"/>
-        </w:rPr>
-        <w:t xml:space="preserve"> </w:t>
-      </w:r>
-      <w:proofErr w:type="spellStart"/>
-      <w:r>
-        <w:rPr>
-          <w:rFonts w:ascii="Times New Roman" w:hAnsi="Times New Roman" w:cs="Times New Roman"/>
-          <w:sz w:val="24"/>
-          <w:szCs w:val="24"/>
-        </w:rPr>
-        <w:t>found</w:t>
-      </w:r>
-      <w:proofErr w:type="spellEnd"/>
-      <w:r>
-        <w:rPr>
-          <w:rFonts w:ascii="Times New Roman" w:hAnsi="Times New Roman" w:cs="Times New Roman"/>
-          <w:sz w:val="24"/>
-          <w:szCs w:val="24"/>
-        </w:rPr>
-        <w:t>. Se utilizará el método DELETE.</w:t>
-      </w:r>
-    </w:p>
-    <w:p/>
-    <w:p>
-      <w:pPr>
-        <w:rPr>
-          <w:rFonts w:ascii="Times New Roman" w:hAnsi="Times New Roman" w:cs="Times New Roman"/>
-          <w:sz w:val="24"/>
-          <w:szCs w:val="24"/>
-        </w:rPr>
-      </w:pPr>
-    </w:p>
-    <w:p>
-      <w:pPr>
-        <w:rPr>
-          <w:rFonts w:ascii="Times New Roman" w:hAnsi="Times New Roman" w:cs="Times New Roman"/>
-          <w:sz w:val="24"/>
-          <w:szCs w:val="24"/>
-        </w:rPr>
-      </w:pPr>
-      <w:r>
-        <w:rPr>
-          <w:rFonts w:ascii="Times New Roman" w:hAnsi="Times New Roman" w:cs="Times New Roman"/>
-          <w:sz w:val="24"/>
-          <w:szCs w:val="24"/>
-        </w:rPr>
-        <w:t>Se realizará pruebas automatizadas puesto que se están utilizando varios método</w:t>
-      </w:r>
-      <w:r>
-        <w:rPr>
-          <w:rFonts w:ascii="Times New Roman" w:hAnsi="Times New Roman" w:cs="Times New Roman"/>
-          <w:sz w:val="24"/>
-          <w:szCs w:val="24"/>
-        </w:rPr>
-        <w:t xml:space="preserve">s. </w:t>
-      </w:r>
-      <w:r>
-        <w:rPr>
-          <w:rFonts w:ascii="Times New Roman" w:hAnsi="Times New Roman" w:cs="Times New Roman"/>
-          <w:sz w:val="24"/>
-          <w:szCs w:val="24"/>
-        </w:rPr>
-        <w:t>Con ello, se realizarán los casos de prueba de acuerdo a los criterios de aceptación que están en las historias de usuario.</w:t>
-      </w:r>
-    </w:p>
-    <w:p>
-      <w:pPr>
-        <w:rPr>
-          <w:rFonts w:ascii="Times New Roman" w:hAnsi="Times New Roman" w:cs="Times New Roman"/>
-          <w:sz w:val="24"/>
-          <w:szCs w:val="24"/>
-        </w:rPr>
-      </w:pPr>
-    </w:p>
-    <w:p>
-      <w:pPr>
-        <w:pStyle w:val="Ttulo2"/>
-        <w:rPr>
-          <w:rFonts w:ascii="Times New Roman" w:hAnsi="Times New Roman" w:cs="Times New Roman"/>
-          <w:sz w:val="36"/>
-          <w:szCs w:val="36"/>
-        </w:rPr>
-      </w:pPr>
-      <w:bookmarkStart w:id="12" w:name="_Toc109312225"/>
-      <w:r>
-        <w:rPr>
-          <w:rFonts w:ascii="Times New Roman" w:hAnsi="Times New Roman" w:cs="Times New Roman"/>
-          <w:sz w:val="36"/>
-          <w:szCs w:val="36"/>
-        </w:rPr>
-        <w:t>Fuera del alcance</w:t>
-      </w:r>
-      <w:bookmarkEnd w:id="12"/>
-    </w:p>
-    <w:p>
-      <w:pPr>
-        <w:rPr>
-          <w:rFonts w:ascii="Times New Roman" w:hAnsi="Times New Roman" w:cs="Times New Roman"/>
-          <w:sz w:val="24"/>
-          <w:szCs w:val="24"/>
-        </w:rPr>
-      </w:pPr>
-    </w:p>
-    <w:p>
-      <w:pPr>
-        <w:rPr>
-          <w:rFonts w:ascii="Times New Roman" w:hAnsi="Times New Roman" w:cs="Times New Roman"/>
-          <w:sz w:val="24"/>
-          <w:szCs w:val="24"/>
-        </w:rPr>
-      </w:pPr>
-      <w:r>
-        <w:rPr>
-          <w:rFonts w:ascii="Times New Roman" w:hAnsi="Times New Roman" w:cs="Times New Roman"/>
-          <w:sz w:val="24"/>
-          <w:szCs w:val="24"/>
-        </w:rPr>
-        <w:t>Pruebas de sistema ya que no se tiene el sistema como tal y con ello no se puede probar la integración del sistema</w:t>
-      </w:r>
-      <w:r>
-        <w:rPr>
-          <w:rFonts w:ascii="Times New Roman" w:hAnsi="Times New Roman" w:cs="Times New Roman"/>
-          <w:sz w:val="24"/>
-          <w:szCs w:val="24"/>
-        </w:rPr>
-        <w:t>, pruebas de integración, de regresión.</w:t>
-      </w:r>
-      <w:r>
-        <w:rPr>
-          <w:rFonts w:ascii="Times New Roman" w:hAnsi="Times New Roman" w:cs="Times New Roman"/>
-          <w:sz w:val="24"/>
-          <w:szCs w:val="24"/>
-        </w:rPr>
-        <w:t xml:space="preserve"> Estará fuera de alcance la gran mayoría de las pruebas ya que estamos en una etapa temprana del proyecto.</w:t>
-      </w:r>
-    </w:p>
-    <w:p>
-      <w:pPr>
-        <w:rPr>
-          <w:rFonts w:ascii="Times New Roman" w:hAnsi="Times New Roman" w:cs="Times New Roman"/>
-          <w:sz w:val="24"/>
-          <w:szCs w:val="24"/>
-        </w:rPr>
-      </w:pPr>
-    </w:p>
-    <w:p>
-      <w:pPr>
-        <w:rPr>
-          <w:rFonts w:ascii="Times New Roman" w:hAnsi="Times New Roman" w:cs="Times New Roman"/>
-          <w:sz w:val="24"/>
-          <w:szCs w:val="24"/>
-        </w:rPr>
-      </w:pPr>
-      <w:r>
-        <w:rPr>
-          <w:rFonts w:ascii="Times New Roman" w:hAnsi="Times New Roman" w:cs="Times New Roman"/>
-          <w:sz w:val="24"/>
-          <w:szCs w:val="24"/>
-        </w:rPr>
-        <w:t>No sabemos por dónde va a pasar el servicio, en qué servidores va a pasar, lo que está fuera del alcance es el recorrido del proyecto por dónde va a pasar.</w:t>
-      </w:r>
-    </w:p>
-    <w:p>
-      <w:pPr>
-        <w:pStyle w:val="Ttulo2"/>
-        <w:rPr>
-          <w:rFonts w:ascii="Times New Roman" w:hAnsi="Times New Roman" w:cs="Times New Roman"/>
-          <w:sz w:val="36"/>
-          <w:szCs w:val="36"/>
-        </w:rPr>
-      </w:pPr>
-      <w:bookmarkStart w:id="13" w:name="_3jdd95yihnw4" w:colFirst="0" w:colLast="0"/>
-      <w:bookmarkStart w:id="14" w:name="_Toc109312226"/>
-      <w:bookmarkEnd w:id="13"/>
-      <w:r>
-        <w:rPr>
-          <w:rFonts w:ascii="Times New Roman" w:hAnsi="Times New Roman" w:cs="Times New Roman"/>
-          <w:sz w:val="36"/>
-          <w:szCs w:val="36"/>
-        </w:rPr>
-        <w:t>Infraestructura y suposiciones</w:t>
-      </w:r>
-      <w:bookmarkEnd w:id="14"/>
-    </w:p>
-    <w:p>
-      <w:pPr>
-        <w:jc w:val="both"/>
-        <w:rPr>
-          <w:rFonts w:ascii="Times New Roman" w:hAnsi="Times New Roman" w:cs="Times New Roman"/>
-          <w:sz w:val="24"/>
-          <w:szCs w:val="24"/>
-        </w:rPr>
-      </w:pPr>
-    </w:p>
-    <w:p>
-      <w:pPr>
-        <w:jc w:val="both"/>
-        <w:rPr>
-          <w:rFonts w:ascii="Times New Roman" w:hAnsi="Times New Roman" w:cs="Times New Roman"/>
-          <w:sz w:val="24"/>
-          <w:szCs w:val="24"/>
-        </w:rPr>
-      </w:pPr>
-      <w:r>
-        <w:rPr>
-          <w:rFonts w:ascii="Times New Roman" w:hAnsi="Times New Roman" w:cs="Times New Roman"/>
-          <w:sz w:val="24"/>
-          <w:szCs w:val="24"/>
-        </w:rPr>
-        <w:t>Tenemos que tener acceso al ambiente de pruebas, que es la configuración de todo lo que vamos a implementar en todo el proyecto tales como: Navegador, Sistema Operativo, Servidores, etc.</w:t>
-      </w:r>
-    </w:p>
-    <w:p>
-      <w:pPr>
-        <w:jc w:val="both"/>
-        <w:rPr>
-          <w:rFonts w:ascii="Times New Roman" w:hAnsi="Times New Roman" w:cs="Times New Roman"/>
-          <w:sz w:val="24"/>
-          <w:szCs w:val="24"/>
-        </w:rPr>
-      </w:pPr>
-    </w:p>
-    <w:p>
-      <w:pPr>
-        <w:jc w:val="both"/>
-        <w:rPr>
-          <w:rFonts w:ascii="Times New Roman" w:hAnsi="Times New Roman" w:cs="Times New Roman"/>
-          <w:sz w:val="24"/>
-          <w:szCs w:val="24"/>
-        </w:rPr>
-      </w:pPr>
-      <w:r>
-        <w:rPr>
-          <w:rFonts w:ascii="Times New Roman" w:hAnsi="Times New Roman" w:cs="Times New Roman"/>
-          <w:sz w:val="24"/>
-          <w:szCs w:val="24"/>
-        </w:rPr>
-        <w:t xml:space="preserve">Las herramientas que </w:t>
-      </w:r>
-      <w:r>
-        <w:rPr>
-          <w:rFonts w:ascii="Times New Roman" w:hAnsi="Times New Roman" w:cs="Times New Roman"/>
-          <w:sz w:val="24"/>
-          <w:szCs w:val="24"/>
-        </w:rPr>
-        <w:t>vamos a utilizar</w:t>
-      </w:r>
-      <w:r>
-        <w:rPr>
-          <w:rFonts w:ascii="Times New Roman" w:hAnsi="Times New Roman" w:cs="Times New Roman"/>
-          <w:sz w:val="24"/>
-          <w:szCs w:val="24"/>
-        </w:rPr>
-        <w:t xml:space="preserve"> </w:t>
-      </w:r>
-      <w:r>
-        <w:rPr>
-          <w:rFonts w:ascii="Times New Roman" w:hAnsi="Times New Roman" w:cs="Times New Roman"/>
-          <w:sz w:val="24"/>
-          <w:szCs w:val="24"/>
-        </w:rPr>
-        <w:t xml:space="preserve">para ejecutar las pruebas </w:t>
-      </w:r>
-      <w:r>
-        <w:rPr>
-          <w:rFonts w:ascii="Times New Roman" w:hAnsi="Times New Roman" w:cs="Times New Roman"/>
-          <w:sz w:val="24"/>
-          <w:szCs w:val="24"/>
-        </w:rPr>
-        <w:t xml:space="preserve">son: </w:t>
-      </w:r>
-      <w:proofErr w:type="spellStart"/>
-      <w:r>
-        <w:rPr>
-          <w:rFonts w:ascii="Times New Roman" w:hAnsi="Times New Roman" w:cs="Times New Roman"/>
-          <w:sz w:val="24"/>
-          <w:szCs w:val="24"/>
-        </w:rPr>
-        <w:t>Postman</w:t>
-      </w:r>
-      <w:proofErr w:type="spellEnd"/>
-      <w:r>
-        <w:rPr>
-          <w:rFonts w:ascii="Times New Roman" w:hAnsi="Times New Roman" w:cs="Times New Roman"/>
-          <w:sz w:val="24"/>
-          <w:szCs w:val="24"/>
-        </w:rPr>
-        <w:t xml:space="preserve"> que lo utilizaremos como colecciones de </w:t>
-      </w:r>
-      <w:proofErr w:type="spellStart"/>
-      <w:r>
-        <w:rPr>
-          <w:rFonts w:ascii="Times New Roman" w:hAnsi="Times New Roman" w:cs="Times New Roman"/>
-          <w:sz w:val="24"/>
-          <w:szCs w:val="24"/>
-        </w:rPr>
-        <w:t>APIs</w:t>
-      </w:r>
-      <w:proofErr w:type="spellEnd"/>
-      <w:r>
-        <w:rPr>
-          <w:rFonts w:ascii="Times New Roman" w:hAnsi="Times New Roman" w:cs="Times New Roman"/>
-          <w:sz w:val="24"/>
-          <w:szCs w:val="24"/>
-        </w:rPr>
-        <w:t xml:space="preserve"> en relación al </w:t>
-      </w:r>
-      <w:proofErr w:type="spellStart"/>
-      <w:r>
-        <w:rPr>
-          <w:rFonts w:ascii="Times New Roman" w:hAnsi="Times New Roman" w:cs="Times New Roman"/>
-          <w:sz w:val="24"/>
-          <w:szCs w:val="24"/>
-        </w:rPr>
-        <w:t>Backend</w:t>
-      </w:r>
-      <w:proofErr w:type="spellEnd"/>
-      <w:r>
-        <w:rPr>
-          <w:rFonts w:ascii="Times New Roman" w:hAnsi="Times New Roman" w:cs="Times New Roman"/>
-          <w:sz w:val="24"/>
-          <w:szCs w:val="24"/>
-        </w:rPr>
-        <w:t xml:space="preserve">, necesitaremos muchos datos para lograr hacer las pruebas automatizadas, usaremos el GitHub que nos permitirá alojar proyectos utilizando el sistema control de versiones Git. </w:t>
-      </w:r>
-    </w:p>
-    <w:p>
-      <w:pPr>
-        <w:jc w:val="both"/>
-        <w:rPr>
-          <w:rFonts w:ascii="Times New Roman" w:hAnsi="Times New Roman" w:cs="Times New Roman"/>
-          <w:sz w:val="24"/>
-          <w:szCs w:val="24"/>
-        </w:rPr>
-      </w:pPr>
-      <w:r>
-        <w:rPr>
-          <w:rFonts w:ascii="Times New Roman" w:hAnsi="Times New Roman" w:cs="Times New Roman"/>
-          <w:sz w:val="24"/>
-          <w:szCs w:val="24"/>
-        </w:rPr>
-        <w:t xml:space="preserve">Con toda esta infraestructura adicionaremos nuestras variables de entorno tales como: </w:t>
-      </w:r>
-      <w:proofErr w:type="spellStart"/>
-      <w:r>
-        <w:rPr>
-          <w:rFonts w:ascii="Times New Roman" w:hAnsi="Times New Roman" w:cs="Times New Roman"/>
-          <w:sz w:val="24"/>
-          <w:szCs w:val="24"/>
-        </w:rPr>
-        <w:t>Gradle</w:t>
-      </w:r>
-      <w:proofErr w:type="spellEnd"/>
-      <w:r>
-        <w:rPr>
-          <w:rFonts w:ascii="Times New Roman" w:hAnsi="Times New Roman" w:cs="Times New Roman"/>
-          <w:sz w:val="24"/>
-          <w:szCs w:val="24"/>
-        </w:rPr>
-        <w:t>, Maven que son gestores de dependencias, Java el cual es un lenguaje de programación de alto nivel orientado a objetos que no ayuda a la hora de estructurar clases.</w:t>
-      </w:r>
-    </w:p>
-    <w:p>
-      <w:pPr>
-        <w:jc w:val="both"/>
-        <w:rPr>
-          <w:rFonts w:ascii="Times New Roman" w:hAnsi="Times New Roman" w:cs="Times New Roman"/>
-          <w:sz w:val="24"/>
-          <w:szCs w:val="24"/>
-        </w:rPr>
-      </w:pPr>
-    </w:p>
-    <w:p>
-      <w:pPr>
-        <w:jc w:val="both"/>
-        <w:rPr>
-          <w:rFonts w:ascii="Times New Roman" w:hAnsi="Times New Roman" w:cs="Times New Roman"/>
-          <w:sz w:val="24"/>
-          <w:szCs w:val="24"/>
-        </w:rPr>
-      </w:pPr>
-      <w:r>
-        <w:rPr>
-          <w:rFonts w:ascii="Times New Roman" w:hAnsi="Times New Roman" w:cs="Times New Roman"/>
-          <w:sz w:val="24"/>
-          <w:szCs w:val="24"/>
-        </w:rPr>
-        <w:t xml:space="preserve">Usar la herramienta Trello, para ir checando las historias de </w:t>
-      </w:r>
-      <w:r>
-        <w:rPr>
-          <w:rFonts w:ascii="Times New Roman" w:hAnsi="Times New Roman" w:cs="Times New Roman"/>
-          <w:sz w:val="24"/>
-          <w:szCs w:val="24"/>
-        </w:rPr>
-        <w:t>usuario, llevando un control y seguimiento de cada Historia de Usuario.</w:t>
-      </w:r>
-    </w:p>
-    <w:p>
-      <w:pPr>
-        <w:jc w:val="both"/>
-        <w:rPr>
-          <w:rFonts w:ascii="Times New Roman" w:hAnsi="Times New Roman" w:cs="Times New Roman"/>
-          <w:sz w:val="24"/>
-          <w:szCs w:val="24"/>
-        </w:rPr>
-      </w:pPr>
-    </w:p>
-    <w:p>
-      <w:pPr>
-        <w:jc w:val="both"/>
-        <w:rPr>
-          <w:rFonts w:ascii="Times New Roman" w:hAnsi="Times New Roman" w:cs="Times New Roman"/>
-          <w:sz w:val="24"/>
-          <w:szCs w:val="24"/>
-        </w:rPr>
-      </w:pPr>
-      <w:r>
-        <w:rPr>
-          <w:rFonts w:ascii="Times New Roman" w:hAnsi="Times New Roman" w:cs="Times New Roman"/>
-          <w:sz w:val="24"/>
-          <w:szCs w:val="24"/>
-        </w:rPr>
-        <w:t>Los métodos que vamos a utilizar de acuerdo al protocolo HTTP son: GET (solicitar datos), DELET (Eliminar un recurso), POST (</w:t>
-      </w:r>
-      <w:r>
-        <w:rPr>
-          <w:rFonts w:ascii="Times New Roman" w:hAnsi="Times New Roman" w:cs="Times New Roman"/>
-          <w:sz w:val="24"/>
-          <w:szCs w:val="24"/>
-        </w:rPr>
-        <w:t>Enviar datos para la creación</w:t>
-      </w:r>
-      <w:r>
-        <w:rPr>
-          <w:rFonts w:ascii="Times New Roman" w:hAnsi="Times New Roman" w:cs="Times New Roman"/>
-          <w:sz w:val="24"/>
-          <w:szCs w:val="24"/>
-        </w:rPr>
-        <w:t>)</w:t>
-      </w:r>
-      <w:r>
-        <w:rPr>
-          <w:rFonts w:ascii="Times New Roman" w:hAnsi="Times New Roman" w:cs="Times New Roman"/>
-          <w:sz w:val="24"/>
-          <w:szCs w:val="24"/>
-        </w:rPr>
-        <w:t>, PUT (Reemplazar por completo un recurso), PATCH (Reemplazar fragmentos de un recurso).</w:t>
-      </w:r>
-    </w:p>
-    <w:p>
-      <w:pPr>
-        <w:jc w:val="both"/>
-        <w:rPr>
-          <w:rFonts w:ascii="Times New Roman" w:hAnsi="Times New Roman" w:cs="Times New Roman"/>
-          <w:sz w:val="24"/>
-          <w:szCs w:val="24"/>
-        </w:rPr>
-      </w:pPr>
-    </w:p>
-    <w:p>
-      <w:pPr>
-        <w:jc w:val="both"/>
-        <w:rPr>
-          <w:rFonts w:ascii="Times New Roman" w:hAnsi="Times New Roman" w:cs="Times New Roman"/>
-          <w:sz w:val="24"/>
-          <w:szCs w:val="24"/>
-        </w:rPr>
-      </w:pPr>
-      <w:r>
-        <w:rPr>
-          <w:rFonts w:ascii="Times New Roman" w:hAnsi="Times New Roman" w:cs="Times New Roman"/>
-          <w:sz w:val="24"/>
-          <w:szCs w:val="24"/>
-        </w:rPr>
-        <w:t xml:space="preserve">El Status </w:t>
-      </w:r>
-      <w:proofErr w:type="spellStart"/>
-      <w:r>
-        <w:rPr>
-          <w:rFonts w:ascii="Times New Roman" w:hAnsi="Times New Roman" w:cs="Times New Roman"/>
-          <w:sz w:val="24"/>
-          <w:szCs w:val="24"/>
-        </w:rPr>
-        <w:t>Code</w:t>
-      </w:r>
-      <w:proofErr w:type="spellEnd"/>
-      <w:r>
-        <w:rPr>
-          <w:rFonts w:ascii="Times New Roman" w:hAnsi="Times New Roman" w:cs="Times New Roman"/>
-          <w:sz w:val="24"/>
-          <w:szCs w:val="24"/>
-        </w:rPr>
-        <w:t xml:space="preserve"> es el que escribe el estado de la petición hecha al servidor</w:t>
-      </w:r>
-      <w:r>
-        <w:rPr>
-          <w:rFonts w:ascii="Times New Roman" w:hAnsi="Times New Roman" w:cs="Times New Roman"/>
-          <w:sz w:val="24"/>
-          <w:szCs w:val="24"/>
-        </w:rPr>
-        <w:t xml:space="preserve"> que se utilizará en esta documentación de plan de pruebas son los siguientes: </w:t>
-      </w:r>
-      <w:r>
-        <w:rPr>
-          <w:rFonts w:ascii="Times New Roman" w:hAnsi="Times New Roman" w:cs="Times New Roman"/>
-          <w:sz w:val="24"/>
-          <w:szCs w:val="24"/>
-        </w:rPr>
-        <w:t>2XX (200, 2NN), 4XX (400, 4NN). El 2XX es el status que fue recibida, procesada y completada y el 4XX es un error del cliente, si el cliente envió un dato erróneo.</w:t>
-      </w:r>
-    </w:p>
-    <w:p>
-      <w:pPr>
-        <w:jc w:val="both"/>
-        <w:rPr>
-          <w:rFonts w:ascii="Times New Roman" w:hAnsi="Times New Roman" w:cs="Times New Roman"/>
-          <w:sz w:val="24"/>
-          <w:szCs w:val="24"/>
-        </w:rPr>
-      </w:pPr>
-    </w:p>
-    <w:p/>
-    <w:p/>
-    <w:p>
-      <w:pPr>
-        <w:jc w:val="both"/>
-        <w:rPr>
-          <w:rFonts w:ascii="Times New Roman" w:hAnsi="Times New Roman" w:cs="Times New Roman"/>
-          <w:sz w:val="24"/>
-          <w:szCs w:val="24"/>
-        </w:rPr>
-      </w:pPr>
-      <w:r>
-        <w:rPr>
-          <w:rFonts w:ascii="Times New Roman" w:hAnsi="Times New Roman" w:cs="Times New Roman"/>
-          <w:sz w:val="24"/>
-          <w:szCs w:val="24"/>
-        </w:rPr>
-        <w:t>Ambiente de Q.A</w:t>
-      </w:r>
-      <w:r>
-        <w:rPr>
-          <w:rFonts w:ascii="Times New Roman" w:hAnsi="Times New Roman" w:cs="Times New Roman"/>
-          <w:sz w:val="24"/>
-          <w:szCs w:val="24"/>
-        </w:rPr>
-        <w:t xml:space="preserve"> se encargará de hacer los casos de pruebas y el documento de plan de pruebas. Los </w:t>
-      </w:r>
-      <w:proofErr w:type="spellStart"/>
-      <w:r>
-        <w:rPr>
-          <w:rFonts w:ascii="Times New Roman" w:hAnsi="Times New Roman" w:cs="Times New Roman"/>
-          <w:sz w:val="24"/>
-          <w:szCs w:val="24"/>
-        </w:rPr>
-        <w:t>testers</w:t>
-      </w:r>
-      <w:proofErr w:type="spellEnd"/>
-      <w:r>
-        <w:rPr>
-          <w:rFonts w:ascii="Times New Roman" w:hAnsi="Times New Roman" w:cs="Times New Roman"/>
-          <w:sz w:val="24"/>
-          <w:szCs w:val="24"/>
-        </w:rPr>
-        <w:t xml:space="preserve"> tendrán en cuenta las H.U, caso de prueba para hacer las pruebas en etapas más avanzadas del proyecto.</w:t>
-      </w:r>
-    </w:p>
-    <w:p>
-      <w:pPr>
-        <w:jc w:val="both"/>
-        <w:rPr>
-          <w:rFonts w:ascii="Times New Roman" w:hAnsi="Times New Roman" w:cs="Times New Roman"/>
-          <w:sz w:val="24"/>
-          <w:szCs w:val="24"/>
-        </w:rPr>
-      </w:pPr>
-    </w:p>
-    <w:p>
-      <w:pPr>
-        <w:jc w:val="both"/>
-        <w:rPr>
-          <w:rFonts w:ascii="Times New Roman" w:hAnsi="Times New Roman" w:cs="Times New Roman"/>
-          <w:sz w:val="24"/>
-          <w:szCs w:val="24"/>
-        </w:rPr>
-      </w:pPr>
-      <w:r>
-        <w:rPr>
-          <w:rFonts w:ascii="Times New Roman" w:hAnsi="Times New Roman" w:cs="Times New Roman"/>
-          <w:sz w:val="24"/>
-          <w:szCs w:val="24"/>
-        </w:rPr>
-        <w:t>Hablando de los desarrolladores legamos a suponer q</w:t>
-      </w:r>
-      <w:r>
-        <w:rPr>
-          <w:rFonts w:ascii="Times New Roman" w:hAnsi="Times New Roman" w:cs="Times New Roman"/>
-          <w:sz w:val="24"/>
-          <w:szCs w:val="24"/>
-        </w:rPr>
-        <w:t>ue las pruebas unitarias deben ser probadas y que cubran el 98% del código, esto debe estar correctamente hecho para poder avanzar en las pruebas.</w:t>
-      </w:r>
-    </w:p>
-    <w:p>
-      <w:pPr>
-        <w:rPr>
-          <w:rFonts w:ascii="Times New Roman" w:hAnsi="Times New Roman" w:cs="Times New Roman"/>
-          <w:sz w:val="24"/>
-          <w:szCs w:val="24"/>
-        </w:rPr>
-      </w:pPr>
-    </w:p>
-    <w:p>
-      <w:pPr>
-        <w:rPr>
-          <w:rFonts w:ascii="Times New Roman" w:hAnsi="Times New Roman" w:cs="Times New Roman"/>
-          <w:sz w:val="24"/>
-          <w:szCs w:val="24"/>
-        </w:rPr>
-      </w:pPr>
-      <w:r>
-        <w:rPr>
-          <w:rFonts w:ascii="Times New Roman" w:hAnsi="Times New Roman" w:cs="Times New Roman"/>
-          <w:sz w:val="24"/>
-          <w:szCs w:val="24"/>
-        </w:rPr>
-        <w:t>Otras personas del equipo de Q.A se encargará de las pruebas de performance, mantenibilidad, los atributos de calidad, entre otros.</w:t>
-      </w:r>
+        <w:rPr>
+          <w:rFonts w:ascii="Times New Roman" w:hAnsi="Times New Roman" w:cs="Times New Roman"/>
+          <w:sz w:val="24"/>
+          <w:szCs w:val="24"/>
+        </w:rPr>
+      </w:pPr>
     </w:p>
     <w:p>
       <w:pPr>
@@ -5196,7 +3681,6 @@
                 <w:sz w:val="24"/>
                 <w:szCs w:val="24"/>
               </w:rPr>
-              <w:lastRenderedPageBreak/>
               <w:t>R3</w:t>
             </w:r>
           </w:p>
@@ -5235,7 +3719,16 @@
                 <w:sz w:val="24"/>
                 <w:szCs w:val="24"/>
               </w:rPr>
-              <w:t>El sistema no pueda soportar muchos registros de mascotas</w:t>
+              <w:t xml:space="preserve">El sistema no pueda soportar </w:t>
+            </w:r>
+            <w:r>
+              <w:rPr>
+                <w:rFonts w:ascii="Times New Roman" w:hAnsi="Times New Roman" w:cs="Times New Roman"/>
+                <w:sz w:val="24"/>
+                <w:szCs w:val="24"/>
+              </w:rPr>
+              <w:lastRenderedPageBreak/>
+              <w:t>muchos registros de mascotas</w:t>
             </w:r>
           </w:p>
         </w:tc>
@@ -5273,7 +3766,17 @@
                 <w:sz w:val="24"/>
                 <w:szCs w:val="24"/>
               </w:rPr>
-              <w:t>Si se registra varias mascotas en el sistema esto puede colapsar porque no soporta muchas cantidades de datos</w:t>
+              <w:lastRenderedPageBreak/>
+              <w:t xml:space="preserve">Si se registra varias </w:t>
+            </w:r>
+            <w:r>
+              <w:rPr>
+                <w:rFonts w:ascii="Times New Roman" w:hAnsi="Times New Roman" w:cs="Times New Roman"/>
+                <w:sz w:val="24"/>
+                <w:szCs w:val="24"/>
+              </w:rPr>
+              <w:lastRenderedPageBreak/>
+              <w:t>mascotas en el sistema esto puede colapsar porque no soporta muchas cantidades de datos</w:t>
             </w:r>
           </w:p>
         </w:tc>
@@ -5311,6 +3814,7 @@
                 <w:sz w:val="24"/>
                 <w:szCs w:val="24"/>
               </w:rPr>
+              <w:lastRenderedPageBreak/>
               <w:t>Alto</w:t>
             </w:r>
           </w:p>
@@ -5425,7 +3929,16 @@
                 <w:sz w:val="24"/>
                 <w:szCs w:val="24"/>
               </w:rPr>
-              <w:t>Hacer pruebas de performance antes de finalizar para ver cuánto resiste en datos</w:t>
+              <w:t>Hacer pruebas de performan</w:t>
+            </w:r>
+            <w:r>
+              <w:rPr>
+                <w:rFonts w:ascii="Times New Roman" w:hAnsi="Times New Roman" w:cs="Times New Roman"/>
+                <w:sz w:val="24"/>
+                <w:szCs w:val="24"/>
+              </w:rPr>
+              <w:lastRenderedPageBreak/>
+              <w:t>ce antes de finalizar para ver cuánto resiste en datos</w:t>
             </w:r>
           </w:p>
         </w:tc>
@@ -5465,6 +3978,7 @@
                 <w:sz w:val="24"/>
                 <w:szCs w:val="24"/>
               </w:rPr>
+              <w:lastRenderedPageBreak/>
               <w:t>R</w:t>
             </w:r>
             <w:r>
@@ -7166,6 +5680,56 @@
       <w:color w:val="404040" w:themeColor="text1" w:themeTint="BF"/>
     </w:rPr>
   </w:style>
+  <w:style w:type="paragraph" w:styleId="HTMLconformatoprevio">
+    <w:name w:val="HTML Preformatted"/>
+    <w:basedOn w:val="Normal"/>
+    <w:link w:val="HTMLconformatoprevioCar"/>
+    <w:uiPriority w:val="99"/>
+    <w:semiHidden/>
+    <w:unhideWhenUsed/>
+    <w:rsid w:val="008E73A0"/>
+    <w:pPr>
+      <w:tabs>
+        <w:tab w:val="left" w:pos="916"/>
+        <w:tab w:val="left" w:pos="1832"/>
+        <w:tab w:val="left" w:pos="2748"/>
+        <w:tab w:val="left" w:pos="3664"/>
+        <w:tab w:val="left" w:pos="4580"/>
+        <w:tab w:val="left" w:pos="5496"/>
+        <w:tab w:val="left" w:pos="6412"/>
+        <w:tab w:val="left" w:pos="7328"/>
+        <w:tab w:val="left" w:pos="8244"/>
+        <w:tab w:val="left" w:pos="9160"/>
+        <w:tab w:val="left" w:pos="10076"/>
+        <w:tab w:val="left" w:pos="10992"/>
+        <w:tab w:val="left" w:pos="11908"/>
+        <w:tab w:val="left" w:pos="12824"/>
+        <w:tab w:val="left" w:pos="13740"/>
+        <w:tab w:val="left" w:pos="14656"/>
+      </w:tabs>
+      <w:spacing w:line="240" w:lineRule="auto"/>
+    </w:pPr>
+    <w:rPr>
+      <w:rFonts w:ascii="Courier New" w:eastAsia="Times New Roman" w:hAnsi="Courier New" w:cs="Courier New"/>
+      <w:sz w:val="20"/>
+      <w:szCs w:val="20"/>
+      <w:lang w:val="en-US"/>
+    </w:rPr>
+  </w:style>
+  <w:style w:type="character" w:customStyle="1" w:styleId="HTMLconformatoprevioCar">
+    <w:name w:val="HTML con formato previo Car"/>
+    <w:basedOn w:val="Fuentedeprrafopredeter"/>
+    <w:link w:val="HTMLconformatoprevio"/>
+    <w:uiPriority w:val="99"/>
+    <w:semiHidden/>
+    <w:rsid w:val="008E73A0"/>
+    <w:rPr>
+      <w:rFonts w:ascii="Courier New" w:eastAsia="Times New Roman" w:hAnsi="Courier New" w:cs="Courier New"/>
+      <w:sz w:val="20"/>
+      <w:szCs w:val="20"/>
+      <w:lang w:val="en-US"/>
+    </w:rPr>
+  </w:style>
 </w:styles>
 </file>
 

</xml_diff>